<commit_message>
Ajustes no caso de uso 02
</commit_message>
<xml_diff>
--- a/4.4 Caso de Teste - UC-02 Cadastrar usuário.docx
+++ b/4.4 Caso de Teste - UC-02 Cadastrar usuário.docx
@@ -819,8 +819,6 @@
               </w:rPr>
               <w:t>SAÍDAS</w:t>
             </w:r>
-            <w:bookmarkStart w:id="0" w:name="_GoBack"/>
-            <w:bookmarkEnd w:id="0"/>
             <w:r>
               <w:rPr>
                 <w:rFonts w:ascii="Arial" w:hAnsi="Arial" w:cs="Arial"/>
@@ -1161,26 +1159,15 @@
           <w:p>
             <w:pPr>
               <w:pStyle w:val="Cabealho"/>
-              <w:jc w:val="center"/>
-              <w:rPr>
-                <w:rFonts w:ascii="Arial" w:hAnsi="Arial" w:cs="Arial"/>
-                <w:b/>
-                <w:sz w:val="18"/>
-                <w:szCs w:val="18"/>
-              </w:rPr>
-            </w:pPr>
-          </w:p>
-          <w:p>
-            <w:pPr>
-              <w:pStyle w:val="Cabealho"/>
-              <w:jc w:val="center"/>
-              <w:rPr>
-                <w:rFonts w:ascii="Arial" w:hAnsi="Arial" w:cs="Arial"/>
-                <w:b/>
-                <w:sz w:val="18"/>
-                <w:szCs w:val="18"/>
-              </w:rPr>
-            </w:pPr>
+              <w:rPr>
+                <w:rFonts w:ascii="Arial" w:hAnsi="Arial" w:cs="Arial"/>
+                <w:b/>
+                <w:sz w:val="18"/>
+                <w:szCs w:val="18"/>
+              </w:rPr>
+            </w:pPr>
+            <w:bookmarkStart w:id="0" w:name="_GoBack"/>
+            <w:bookmarkEnd w:id="0"/>
             <w:r>
               <w:rPr>
                 <w:rFonts w:ascii="Arial" w:hAnsi="Arial" w:cs="Arial"/>
@@ -1260,8 +1247,6 @@
                 <w:rFonts w:ascii="Arial" w:hAnsi="Arial" w:cs="Arial"/>
                 <w:b/>
                 <w:bCs/>
-                <w:sz w:val="18"/>
-                <w:szCs w:val="18"/>
               </w:rPr>
             </w:pPr>
             <w:proofErr w:type="gramStart"/>
@@ -1270,8 +1255,6 @@
                 <w:rFonts w:ascii="Arial" w:hAnsi="Arial" w:cs="Arial"/>
                 <w:b/>
                 <w:bCs/>
-                <w:sz w:val="18"/>
-                <w:szCs w:val="18"/>
               </w:rPr>
               <w:t>1</w:t>
             </w:r>
@@ -1302,7 +1285,7 @@
                 <w:sz w:val="18"/>
                 <w:szCs w:val="18"/>
               </w:rPr>
-              <w:t>FULANO</w:t>
+              <w:t>OTAVIO</w:t>
             </w:r>
           </w:p>
         </w:tc>
@@ -1330,7 +1313,27 @@
                 <w:sz w:val="18"/>
                 <w:szCs w:val="18"/>
               </w:rPr>
-              <w:t>FULANO@UOL.COM</w:t>
+              <w:t>OTAVIO_LIPE</w:t>
+            </w:r>
+            <w:r>
+              <w:rPr>
+                <w:rFonts w:ascii="Arial" w:hAnsi="Arial" w:cs="Arial"/>
+                <w:b/>
+                <w:bCs/>
+                <w:sz w:val="18"/>
+                <w:szCs w:val="18"/>
+              </w:rPr>
+              <w:t>@</w:t>
+            </w:r>
+            <w:r>
+              <w:rPr>
+                <w:rFonts w:ascii="Arial" w:hAnsi="Arial" w:cs="Arial"/>
+                <w:b/>
+                <w:bCs/>
+                <w:sz w:val="18"/>
+                <w:szCs w:val="18"/>
+              </w:rPr>
+              <w:t>HOTMAIL.COM</w:t>
             </w:r>
           </w:p>
         </w:tc>
@@ -1386,7 +1389,7 @@
                 <w:sz w:val="18"/>
                 <w:szCs w:val="18"/>
               </w:rPr>
-              <w:t>USER1</w:t>
+              <w:t>OTAVIO</w:t>
             </w:r>
           </w:p>
         </w:tc>
@@ -1414,7 +1417,7 @@
                 <w:sz w:val="18"/>
                 <w:szCs w:val="18"/>
               </w:rPr>
-              <w:t>FUL123</w:t>
+              <w:t>OTAVIO123</w:t>
             </w:r>
           </w:p>
         </w:tc>
@@ -1556,7 +1559,7 @@
                 <w:sz w:val="18"/>
                 <w:szCs w:val="18"/>
               </w:rPr>
-              <w:t>FULANO</w:t>
+              <w:t>OTAVIO</w:t>
             </w:r>
           </w:p>
         </w:tc>
@@ -1583,7 +1586,27 @@
                 <w:sz w:val="18"/>
                 <w:szCs w:val="18"/>
               </w:rPr>
-              <w:t>FULANO@UOL.COM</w:t>
+              <w:t>OTAVIO_LIPE</w:t>
+            </w:r>
+            <w:r>
+              <w:rPr>
+                <w:rFonts w:ascii="Arial" w:hAnsi="Arial" w:cs="Arial"/>
+                <w:b/>
+                <w:bCs/>
+                <w:sz w:val="18"/>
+                <w:szCs w:val="18"/>
+              </w:rPr>
+              <w:t>@</w:t>
+            </w:r>
+            <w:r>
+              <w:rPr>
+                <w:rFonts w:ascii="Arial" w:hAnsi="Arial" w:cs="Arial"/>
+                <w:b/>
+                <w:bCs/>
+                <w:sz w:val="18"/>
+                <w:szCs w:val="18"/>
+              </w:rPr>
+              <w:t>HOTMAIL.COM</w:t>
             </w:r>
           </w:p>
         </w:tc>
@@ -1768,8 +1791,6 @@
                 <w:rFonts w:ascii="Arial" w:hAnsi="Arial" w:cs="Arial"/>
                 <w:b/>
                 <w:bCs/>
-                <w:sz w:val="18"/>
-                <w:szCs w:val="18"/>
               </w:rPr>
             </w:pPr>
             <w:proofErr w:type="gramStart"/>
@@ -1778,8 +1799,6 @@
                 <w:rFonts w:ascii="Arial" w:hAnsi="Arial" w:cs="Arial"/>
                 <w:b/>
                 <w:bCs/>
-                <w:sz w:val="18"/>
-                <w:szCs w:val="18"/>
               </w:rPr>
               <w:t>3</w:t>
             </w:r>
@@ -1838,17 +1857,7 @@
                 <w:sz w:val="18"/>
                 <w:szCs w:val="18"/>
               </w:rPr>
-              <w:t>CICLANO</w:t>
-            </w:r>
-            <w:r>
-              <w:rPr>
-                <w:rFonts w:ascii="Arial" w:hAnsi="Arial" w:cs="Arial"/>
-                <w:b/>
-                <w:bCs/>
-                <w:sz w:val="18"/>
-                <w:szCs w:val="18"/>
-              </w:rPr>
-              <w:t>@UOL.COM</w:t>
+              <w:t>CICLANO@UOL.COM</w:t>
             </w:r>
           </w:p>
         </w:tc>
@@ -2057,8 +2066,6 @@
                 <w:rFonts w:ascii="Arial" w:hAnsi="Arial" w:cs="Arial"/>
                 <w:b/>
                 <w:bCs/>
-                <w:sz w:val="18"/>
-                <w:szCs w:val="18"/>
               </w:rPr>
             </w:pPr>
             <w:proofErr w:type="gramStart"/>
@@ -2067,8 +2074,6 @@
                 <w:rFonts w:ascii="Arial" w:hAnsi="Arial" w:cs="Arial"/>
                 <w:b/>
                 <w:bCs/>
-                <w:sz w:val="18"/>
-                <w:szCs w:val="18"/>
               </w:rPr>
               <w:t>4</w:t>
             </w:r>
@@ -2212,6 +2217,16 @@
                 <w:szCs w:val="18"/>
               </w:rPr>
               <w:t>BEL</w:t>
+            </w:r>
+            <w:r>
+              <w:rPr>
+                <w:rFonts w:ascii="Arial" w:hAnsi="Arial" w:cs="Arial"/>
+                <w:b/>
+                <w:bCs/>
+                <w:sz w:val="18"/>
+                <w:szCs w:val="18"/>
+              </w:rPr>
+              <w:t>123</w:t>
             </w:r>
           </w:p>
         </w:tc>
@@ -2319,8 +2334,6 @@
                 <w:rFonts w:ascii="Arial" w:hAnsi="Arial" w:cs="Arial"/>
                 <w:b/>
                 <w:bCs/>
-                <w:sz w:val="18"/>
-                <w:szCs w:val="18"/>
               </w:rPr>
             </w:pPr>
             <w:proofErr w:type="gramStart"/>
@@ -2329,8 +2342,6 @@
                 <w:rFonts w:ascii="Arial" w:hAnsi="Arial" w:cs="Arial"/>
                 <w:b/>
                 <w:bCs/>
-                <w:sz w:val="18"/>
-                <w:szCs w:val="18"/>
               </w:rPr>
               <w:t>5</w:t>
             </w:r>
@@ -2582,12 +2593,21 @@
                 <w:szCs w:val="18"/>
               </w:rPr>
               <w:t>SAIR DA TELA DE CADASTRO</w:t>
+            </w:r>
+            <w:r>
+              <w:rPr>
+                <w:rFonts w:ascii="Arial" w:hAnsi="Arial" w:cs="Arial"/>
+                <w:b/>
+                <w:bCs/>
+                <w:sz w:val="18"/>
+                <w:szCs w:val="18"/>
+              </w:rPr>
+              <w:t xml:space="preserve"> E VOLTAR PARA A TELA INICIAL</w:t>
             </w:r>
           </w:p>
         </w:tc>
       </w:tr>
     </w:tbl>
-    <w:p/>
     <w:p/>
     <w:tbl>
       <w:tblPr>
@@ -3274,7 +3294,7 @@
             <w:rPr>
               <w:b/>
             </w:rPr>
-            <w:t>UC.</w:t>
+            <w:t>02</w:t>
           </w:r>
         </w:p>
       </w:tc>
@@ -3311,6 +3331,12 @@
               <w:b/>
             </w:rPr>
           </w:pPr>
+          <w:r>
+            <w:rPr>
+              <w:b/>
+            </w:rPr>
+            <w:t>Cadastrar usuário</w:t>
+          </w:r>
         </w:p>
       </w:tc>
     </w:tr>

</xml_diff>

<commit_message>
Ajuste no caso de teste 02 Inclusão do caso de teste 03 e 04
</commit_message>
<xml_diff>
--- a/4.4 Caso de Teste - UC-02 Cadastrar usuário.docx
+++ b/4.4 Caso de Teste - UC-02 Cadastrar usuário.docx
@@ -900,16 +900,9 @@
         </w:rPr>
       </w:pPr>
     </w:p>
-    <w:p>
-      <w:pPr>
-        <w:rPr>
-          <w:sz w:val="10"/>
-        </w:rPr>
-      </w:pPr>
-    </w:p>
     <w:tbl>
       <w:tblPr>
-        <w:tblW w:w="9297" w:type="dxa"/>
+        <w:tblW w:w="9214" w:type="dxa"/>
         <w:tblInd w:w="-72" w:type="dxa"/>
         <w:tblBorders>
           <w:top w:val="single" w:sz="4" w:space="0" w:color="auto"/>
@@ -928,14 +921,14 @@
       </w:tblPr>
       <w:tblGrid>
         <w:gridCol w:w="851"/>
+        <w:gridCol w:w="851"/>
+        <w:gridCol w:w="1417"/>
         <w:gridCol w:w="992"/>
-        <w:gridCol w:w="1134"/>
-        <w:gridCol w:w="993"/>
-        <w:gridCol w:w="992"/>
+        <w:gridCol w:w="851"/>
         <w:gridCol w:w="850"/>
         <w:gridCol w:w="993"/>
         <w:gridCol w:w="850"/>
-        <w:gridCol w:w="1642"/>
+        <w:gridCol w:w="1559"/>
       </w:tblGrid>
       <w:tr>
         <w:tc>
@@ -970,6 +963,66 @@
         </w:tc>
         <w:tc>
           <w:tcPr>
+            <w:tcW w:w="851" w:type="dxa"/>
+            <w:tcBorders>
+              <w:bottom w:val="single" w:sz="4" w:space="0" w:color="auto"/>
+            </w:tcBorders>
+            <w:shd w:val="clear" w:color="auto" w:fill="BFBFBF" w:themeFill="background1" w:themeFillShade="BF"/>
+          </w:tcPr>
+          <w:p>
+            <w:pPr>
+              <w:pStyle w:val="Cabealho"/>
+              <w:jc w:val="center"/>
+              <w:rPr>
+                <w:rFonts w:ascii="Arial" w:hAnsi="Arial" w:cs="Arial"/>
+                <w:b/>
+                <w:sz w:val="18"/>
+                <w:szCs w:val="18"/>
+              </w:rPr>
+            </w:pPr>
+            <w:r>
+              <w:rPr>
+                <w:rFonts w:ascii="Arial" w:hAnsi="Arial" w:cs="Arial"/>
+                <w:b/>
+                <w:sz w:val="18"/>
+                <w:szCs w:val="18"/>
+              </w:rPr>
+              <w:t>NOME</w:t>
+            </w:r>
+          </w:p>
+        </w:tc>
+        <w:tc>
+          <w:tcPr>
+            <w:tcW w:w="1417" w:type="dxa"/>
+            <w:tcBorders>
+              <w:bottom w:val="single" w:sz="4" w:space="0" w:color="auto"/>
+            </w:tcBorders>
+            <w:shd w:val="clear" w:color="auto" w:fill="BFBFBF" w:themeFill="background1" w:themeFillShade="BF"/>
+          </w:tcPr>
+          <w:p>
+            <w:pPr>
+              <w:pStyle w:val="Cabealho"/>
+              <w:jc w:val="center"/>
+              <w:rPr>
+                <w:rFonts w:ascii="Arial" w:hAnsi="Arial" w:cs="Arial"/>
+                <w:b/>
+                <w:sz w:val="18"/>
+                <w:szCs w:val="18"/>
+              </w:rPr>
+            </w:pPr>
+            <w:r>
+              <w:rPr>
+                <w:rFonts w:ascii="Arial" w:hAnsi="Arial" w:cs="Arial"/>
+                <w:b/>
+                <w:sz w:val="18"/>
+                <w:szCs w:val="18"/>
+              </w:rPr>
+              <w:t>EMAIL</w:t>
+            </w:r>
+          </w:p>
+        </w:tc>
+        <w:tc>
+          <w:tcPr>
             <w:tcW w:w="992" w:type="dxa"/>
             <w:tcBorders>
               <w:bottom w:val="single" w:sz="4" w:space="0" w:color="auto"/>
@@ -994,13 +1047,13 @@
                 <w:sz w:val="18"/>
                 <w:szCs w:val="18"/>
               </w:rPr>
-              <w:t>NOME</w:t>
-            </w:r>
-          </w:p>
-        </w:tc>
-        <w:tc>
-          <w:tcPr>
-            <w:tcW w:w="1134" w:type="dxa"/>
+              <w:t>PERFIL</w:t>
+            </w:r>
+          </w:p>
+        </w:tc>
+        <w:tc>
+          <w:tcPr>
+            <w:tcW w:w="851" w:type="dxa"/>
             <w:tcBorders>
               <w:bottom w:val="single" w:sz="4" w:space="0" w:color="auto"/>
             </w:tcBorders>
@@ -1024,7 +1077,37 @@
                 <w:sz w:val="18"/>
                 <w:szCs w:val="18"/>
               </w:rPr>
-              <w:t>EMAIL</w:t>
+              <w:t>LOGIN</w:t>
+            </w:r>
+          </w:p>
+        </w:tc>
+        <w:tc>
+          <w:tcPr>
+            <w:tcW w:w="850" w:type="dxa"/>
+            <w:tcBorders>
+              <w:bottom w:val="single" w:sz="4" w:space="0" w:color="auto"/>
+            </w:tcBorders>
+            <w:shd w:val="clear" w:color="auto" w:fill="BFBFBF" w:themeFill="background1" w:themeFillShade="BF"/>
+          </w:tcPr>
+          <w:p>
+            <w:pPr>
+              <w:pStyle w:val="Cabealho"/>
+              <w:jc w:val="center"/>
+              <w:rPr>
+                <w:rFonts w:ascii="Arial" w:hAnsi="Arial" w:cs="Arial"/>
+                <w:b/>
+                <w:sz w:val="18"/>
+                <w:szCs w:val="18"/>
+              </w:rPr>
+            </w:pPr>
+            <w:r>
+              <w:rPr>
+                <w:rFonts w:ascii="Arial" w:hAnsi="Arial" w:cs="Arial"/>
+                <w:b/>
+                <w:sz w:val="18"/>
+                <w:szCs w:val="18"/>
+              </w:rPr>
+              <w:t>SENHA</w:t>
             </w:r>
           </w:p>
         </w:tc>
@@ -1054,37 +1137,7 @@
                 <w:sz w:val="18"/>
                 <w:szCs w:val="18"/>
               </w:rPr>
-              <w:t>PERFIL</w:t>
-            </w:r>
-          </w:p>
-        </w:tc>
-        <w:tc>
-          <w:tcPr>
-            <w:tcW w:w="992" w:type="dxa"/>
-            <w:tcBorders>
-              <w:bottom w:val="single" w:sz="4" w:space="0" w:color="auto"/>
-            </w:tcBorders>
-            <w:shd w:val="clear" w:color="auto" w:fill="BFBFBF" w:themeFill="background1" w:themeFillShade="BF"/>
-          </w:tcPr>
-          <w:p>
-            <w:pPr>
-              <w:pStyle w:val="Cabealho"/>
-              <w:jc w:val="center"/>
-              <w:rPr>
-                <w:rFonts w:ascii="Arial" w:hAnsi="Arial" w:cs="Arial"/>
-                <w:b/>
-                <w:sz w:val="18"/>
-                <w:szCs w:val="18"/>
-              </w:rPr>
-            </w:pPr>
-            <w:r>
-              <w:rPr>
-                <w:rFonts w:ascii="Arial" w:hAnsi="Arial" w:cs="Arial"/>
-                <w:b/>
-                <w:sz w:val="18"/>
-                <w:szCs w:val="18"/>
-              </w:rPr>
-              <w:t>LOGIN</w:t>
+              <w:t>STATUS</w:t>
             </w:r>
           </w:p>
         </w:tc>
@@ -1099,75 +1152,13 @@
           <w:p>
             <w:pPr>
               <w:pStyle w:val="Cabealho"/>
-              <w:jc w:val="center"/>
-              <w:rPr>
-                <w:rFonts w:ascii="Arial" w:hAnsi="Arial" w:cs="Arial"/>
-                <w:b/>
-                <w:sz w:val="18"/>
-                <w:szCs w:val="18"/>
-              </w:rPr>
-            </w:pPr>
-            <w:r>
-              <w:rPr>
-                <w:rFonts w:ascii="Arial" w:hAnsi="Arial" w:cs="Arial"/>
-                <w:b/>
-                <w:sz w:val="18"/>
-                <w:szCs w:val="18"/>
-              </w:rPr>
-              <w:t>SENHA</w:t>
-            </w:r>
-          </w:p>
-        </w:tc>
-        <w:tc>
-          <w:tcPr>
-            <w:tcW w:w="993" w:type="dxa"/>
-            <w:tcBorders>
-              <w:bottom w:val="single" w:sz="4" w:space="0" w:color="auto"/>
-            </w:tcBorders>
-            <w:shd w:val="clear" w:color="auto" w:fill="BFBFBF" w:themeFill="background1" w:themeFillShade="BF"/>
-          </w:tcPr>
-          <w:p>
-            <w:pPr>
-              <w:pStyle w:val="Cabealho"/>
-              <w:jc w:val="center"/>
-              <w:rPr>
-                <w:rFonts w:ascii="Arial" w:hAnsi="Arial" w:cs="Arial"/>
-                <w:b/>
-                <w:sz w:val="18"/>
-                <w:szCs w:val="18"/>
-              </w:rPr>
-            </w:pPr>
-            <w:r>
-              <w:rPr>
-                <w:rFonts w:ascii="Arial" w:hAnsi="Arial" w:cs="Arial"/>
-                <w:b/>
-                <w:sz w:val="18"/>
-                <w:szCs w:val="18"/>
-              </w:rPr>
-              <w:t>STATUS</w:t>
-            </w:r>
-          </w:p>
-        </w:tc>
-        <w:tc>
-          <w:tcPr>
-            <w:tcW w:w="850" w:type="dxa"/>
-            <w:tcBorders>
-              <w:bottom w:val="single" w:sz="4" w:space="0" w:color="auto"/>
-            </w:tcBorders>
-            <w:shd w:val="clear" w:color="auto" w:fill="BFBFBF" w:themeFill="background1" w:themeFillShade="BF"/>
-          </w:tcPr>
-          <w:p>
-            <w:pPr>
-              <w:pStyle w:val="Cabealho"/>
-              <w:rPr>
-                <w:rFonts w:ascii="Arial" w:hAnsi="Arial" w:cs="Arial"/>
-                <w:b/>
-                <w:sz w:val="18"/>
-                <w:szCs w:val="18"/>
-              </w:rPr>
-            </w:pPr>
-            <w:bookmarkStart w:id="0" w:name="_GoBack"/>
-            <w:bookmarkEnd w:id="0"/>
+              <w:rPr>
+                <w:rFonts w:ascii="Arial" w:hAnsi="Arial" w:cs="Arial"/>
+                <w:b/>
+                <w:sz w:val="18"/>
+                <w:szCs w:val="18"/>
+              </w:rPr>
+            </w:pPr>
             <w:r>
               <w:rPr>
                 <w:rFonts w:ascii="Arial" w:hAnsi="Arial" w:cs="Arial"/>
@@ -1181,7 +1172,7 @@
         </w:tc>
         <w:tc>
           <w:tcPr>
-            <w:tcW w:w="1642" w:type="dxa"/>
+            <w:tcW w:w="1559" w:type="dxa"/>
             <w:tcBorders>
               <w:bottom w:val="single" w:sz="4" w:space="0" w:color="auto"/>
             </w:tcBorders>
@@ -1263,6 +1254,82 @@
         </w:tc>
         <w:tc>
           <w:tcPr>
+            <w:tcW w:w="851" w:type="dxa"/>
+          </w:tcPr>
+          <w:p>
+            <w:pPr>
+              <w:pStyle w:val="Cabealho"/>
+              <w:jc w:val="center"/>
+              <w:rPr>
+                <w:rFonts w:ascii="Arial" w:hAnsi="Arial" w:cs="Arial"/>
+                <w:b/>
+                <w:bCs/>
+                <w:sz w:val="18"/>
+                <w:szCs w:val="18"/>
+              </w:rPr>
+            </w:pPr>
+            <w:r>
+              <w:rPr>
+                <w:rFonts w:ascii="Arial" w:hAnsi="Arial" w:cs="Arial"/>
+                <w:b/>
+                <w:bCs/>
+                <w:sz w:val="18"/>
+                <w:szCs w:val="18"/>
+              </w:rPr>
+              <w:t>OTAVIO</w:t>
+            </w:r>
+          </w:p>
+        </w:tc>
+        <w:tc>
+          <w:tcPr>
+            <w:tcW w:w="1417" w:type="dxa"/>
+          </w:tcPr>
+          <w:p>
+            <w:pPr>
+              <w:pStyle w:val="Cabealho"/>
+              <w:jc w:val="center"/>
+              <w:rPr>
+                <w:rFonts w:ascii="Arial" w:hAnsi="Arial" w:cs="Arial"/>
+                <w:b/>
+                <w:bCs/>
+                <w:sz w:val="18"/>
+                <w:szCs w:val="18"/>
+              </w:rPr>
+            </w:pPr>
+            <w:r>
+              <w:rPr>
+                <w:rFonts w:ascii="Arial" w:hAnsi="Arial" w:cs="Arial"/>
+                <w:b/>
+                <w:bCs/>
+                <w:sz w:val="18"/>
+                <w:szCs w:val="18"/>
+              </w:rPr>
+              <w:t>OTAVIO_LIPE</w:t>
+            </w:r>
+            <w:r>
+              <w:rPr>
+                <w:rFonts w:ascii="Arial" w:hAnsi="Arial" w:cs="Arial"/>
+                <w:b/>
+                <w:bCs/>
+                <w:sz w:val="18"/>
+                <w:szCs w:val="18"/>
+              </w:rPr>
+              <w:t>@</w:t>
+            </w:r>
+            <w:r>
+              <w:rPr>
+                <w:rFonts w:ascii="Arial" w:hAnsi="Arial" w:cs="Arial"/>
+                <w:b/>
+                <w:bCs/>
+                <w:sz w:val="18"/>
+                <w:szCs w:val="18"/>
+              </w:rPr>
+              <w:t>HOTMAIL.COM</w:t>
+            </w:r>
+          </w:p>
+        </w:tc>
+        <w:tc>
+          <w:tcPr>
             <w:tcW w:w="992" w:type="dxa"/>
           </w:tcPr>
           <w:p>
@@ -1285,55 +1352,63 @@
                 <w:sz w:val="18"/>
                 <w:szCs w:val="18"/>
               </w:rPr>
+              <w:t>ADMINISTRADOR</w:t>
+            </w:r>
+          </w:p>
+        </w:tc>
+        <w:tc>
+          <w:tcPr>
+            <w:tcW w:w="851" w:type="dxa"/>
+          </w:tcPr>
+          <w:p>
+            <w:pPr>
+              <w:pStyle w:val="Cabealho"/>
+              <w:jc w:val="center"/>
+              <w:rPr>
+                <w:rFonts w:ascii="Arial" w:hAnsi="Arial" w:cs="Arial"/>
+                <w:b/>
+                <w:bCs/>
+                <w:sz w:val="18"/>
+                <w:szCs w:val="18"/>
+              </w:rPr>
+            </w:pPr>
+            <w:r>
+              <w:rPr>
+                <w:rFonts w:ascii="Arial" w:hAnsi="Arial" w:cs="Arial"/>
+                <w:b/>
+                <w:bCs/>
+                <w:sz w:val="18"/>
+                <w:szCs w:val="18"/>
+              </w:rPr>
               <w:t>OTAVIO</w:t>
             </w:r>
           </w:p>
         </w:tc>
         <w:tc>
           <w:tcPr>
-            <w:tcW w:w="1134" w:type="dxa"/>
-          </w:tcPr>
-          <w:p>
-            <w:pPr>
-              <w:pStyle w:val="Cabealho"/>
-              <w:jc w:val="center"/>
-              <w:rPr>
-                <w:rFonts w:ascii="Arial" w:hAnsi="Arial" w:cs="Arial"/>
-                <w:b/>
-                <w:bCs/>
-                <w:sz w:val="18"/>
-                <w:szCs w:val="18"/>
-              </w:rPr>
-            </w:pPr>
-            <w:r>
-              <w:rPr>
-                <w:rFonts w:ascii="Arial" w:hAnsi="Arial" w:cs="Arial"/>
-                <w:b/>
-                <w:bCs/>
-                <w:sz w:val="18"/>
-                <w:szCs w:val="18"/>
-              </w:rPr>
-              <w:t>OTAVIO_LIPE</w:t>
-            </w:r>
-            <w:r>
-              <w:rPr>
-                <w:rFonts w:ascii="Arial" w:hAnsi="Arial" w:cs="Arial"/>
-                <w:b/>
-                <w:bCs/>
-                <w:sz w:val="18"/>
-                <w:szCs w:val="18"/>
-              </w:rPr>
-              <w:t>@</w:t>
-            </w:r>
-            <w:r>
-              <w:rPr>
-                <w:rFonts w:ascii="Arial" w:hAnsi="Arial" w:cs="Arial"/>
-                <w:b/>
-                <w:bCs/>
-                <w:sz w:val="18"/>
-                <w:szCs w:val="18"/>
-              </w:rPr>
-              <w:t>HOTMAIL.COM</w:t>
+            <w:tcW w:w="850" w:type="dxa"/>
+          </w:tcPr>
+          <w:p>
+            <w:pPr>
+              <w:pStyle w:val="Cabealho"/>
+              <w:jc w:val="center"/>
+              <w:rPr>
+                <w:rFonts w:ascii="Arial" w:hAnsi="Arial" w:cs="Arial"/>
+                <w:b/>
+                <w:bCs/>
+                <w:sz w:val="18"/>
+                <w:szCs w:val="18"/>
+              </w:rPr>
+            </w:pPr>
+            <w:r>
+              <w:rPr>
+                <w:rFonts w:ascii="Arial" w:hAnsi="Arial" w:cs="Arial"/>
+                <w:b/>
+                <w:bCs/>
+                <w:sz w:val="18"/>
+                <w:szCs w:val="18"/>
+              </w:rPr>
+              <w:t>OTAVIO123</w:t>
             </w:r>
           </w:p>
         </w:tc>
@@ -1361,35 +1436,7 @@
                 <w:sz w:val="18"/>
                 <w:szCs w:val="18"/>
               </w:rPr>
-              <w:t>ADMINISTRADOR</w:t>
-            </w:r>
-          </w:p>
-        </w:tc>
-        <w:tc>
-          <w:tcPr>
-            <w:tcW w:w="992" w:type="dxa"/>
-          </w:tcPr>
-          <w:p>
-            <w:pPr>
-              <w:pStyle w:val="Cabealho"/>
-              <w:jc w:val="center"/>
-              <w:rPr>
-                <w:rFonts w:ascii="Arial" w:hAnsi="Arial" w:cs="Arial"/>
-                <w:b/>
-                <w:bCs/>
-                <w:sz w:val="18"/>
-                <w:szCs w:val="18"/>
-              </w:rPr>
-            </w:pPr>
-            <w:r>
-              <w:rPr>
-                <w:rFonts w:ascii="Arial" w:hAnsi="Arial" w:cs="Arial"/>
-                <w:b/>
-                <w:bCs/>
-                <w:sz w:val="18"/>
-                <w:szCs w:val="18"/>
-              </w:rPr>
-              <w:t>OTAVIO</w:t>
+              <w:t>ATIVO</w:t>
             </w:r>
           </w:p>
         </w:tc>
@@ -1417,69 +1464,13 @@
                 <w:sz w:val="18"/>
                 <w:szCs w:val="18"/>
               </w:rPr>
-              <w:t>OTAVIO123</w:t>
-            </w:r>
-          </w:p>
-        </w:tc>
-        <w:tc>
-          <w:tcPr>
-            <w:tcW w:w="993" w:type="dxa"/>
-          </w:tcPr>
-          <w:p>
-            <w:pPr>
-              <w:pStyle w:val="Cabealho"/>
-              <w:jc w:val="center"/>
-              <w:rPr>
-                <w:rFonts w:ascii="Arial" w:hAnsi="Arial" w:cs="Arial"/>
-                <w:b/>
-                <w:bCs/>
-                <w:sz w:val="18"/>
-                <w:szCs w:val="18"/>
-              </w:rPr>
-            </w:pPr>
-            <w:r>
-              <w:rPr>
-                <w:rFonts w:ascii="Arial" w:hAnsi="Arial" w:cs="Arial"/>
-                <w:b/>
-                <w:bCs/>
-                <w:sz w:val="18"/>
-                <w:szCs w:val="18"/>
-              </w:rPr>
-              <w:t>ATIVO</w:t>
-            </w:r>
-          </w:p>
-        </w:tc>
-        <w:tc>
-          <w:tcPr>
-            <w:tcW w:w="850" w:type="dxa"/>
-          </w:tcPr>
-          <w:p>
-            <w:pPr>
-              <w:pStyle w:val="Cabealho"/>
-              <w:jc w:val="center"/>
-              <w:rPr>
-                <w:rFonts w:ascii="Arial" w:hAnsi="Arial" w:cs="Arial"/>
-                <w:b/>
-                <w:bCs/>
-                <w:sz w:val="18"/>
-                <w:szCs w:val="18"/>
-              </w:rPr>
-            </w:pPr>
-            <w:r>
-              <w:rPr>
-                <w:rFonts w:ascii="Arial" w:hAnsi="Arial" w:cs="Arial"/>
-                <w:b/>
-                <w:bCs/>
-                <w:sz w:val="18"/>
-                <w:szCs w:val="18"/>
-              </w:rPr>
               <w:t>CADASTRAR</w:t>
             </w:r>
           </w:p>
         </w:tc>
         <w:tc>
           <w:tcPr>
-            <w:tcW w:w="1642" w:type="dxa"/>
+            <w:tcW w:w="1559" w:type="dxa"/>
           </w:tcPr>
           <w:p>
             <w:pPr>
@@ -1538,6 +1529,80 @@
         </w:tc>
         <w:tc>
           <w:tcPr>
+            <w:tcW w:w="851" w:type="dxa"/>
+          </w:tcPr>
+          <w:p>
+            <w:pPr>
+              <w:pStyle w:val="Cabealho"/>
+              <w:jc w:val="center"/>
+              <w:rPr>
+                <w:rFonts w:ascii="Arial" w:hAnsi="Arial" w:cs="Arial"/>
+                <w:b/>
+                <w:bCs/>
+                <w:color w:val="808080" w:themeColor="background1" w:themeShade="80"/>
+              </w:rPr>
+            </w:pPr>
+            <w:r>
+              <w:rPr>
+                <w:rFonts w:ascii="Arial" w:hAnsi="Arial" w:cs="Arial"/>
+                <w:b/>
+                <w:bCs/>
+                <w:sz w:val="18"/>
+                <w:szCs w:val="18"/>
+              </w:rPr>
+              <w:t>OTAVIO</w:t>
+            </w:r>
+          </w:p>
+        </w:tc>
+        <w:tc>
+          <w:tcPr>
+            <w:tcW w:w="1417" w:type="dxa"/>
+          </w:tcPr>
+          <w:p>
+            <w:pPr>
+              <w:pStyle w:val="Cabealho"/>
+              <w:jc w:val="center"/>
+              <w:rPr>
+                <w:rFonts w:ascii="Arial" w:hAnsi="Arial" w:cs="Arial"/>
+                <w:b/>
+                <w:bCs/>
+                <w:color w:val="808080" w:themeColor="background1" w:themeShade="80"/>
+              </w:rPr>
+            </w:pPr>
+            <w:r>
+              <w:rPr>
+                <w:rFonts w:ascii="Arial" w:hAnsi="Arial" w:cs="Arial"/>
+                <w:b/>
+                <w:bCs/>
+                <w:sz w:val="18"/>
+                <w:szCs w:val="18"/>
+              </w:rPr>
+              <w:t>OTAVIO_LIPE</w:t>
+            </w:r>
+            <w:r>
+              <w:rPr>
+                <w:rFonts w:ascii="Arial" w:hAnsi="Arial" w:cs="Arial"/>
+                <w:b/>
+                <w:bCs/>
+                <w:sz w:val="18"/>
+                <w:szCs w:val="18"/>
+              </w:rPr>
+              <w:t>@</w:t>
+            </w:r>
+            <w:r>
+              <w:rPr>
+                <w:rFonts w:ascii="Arial" w:hAnsi="Arial" w:cs="Arial"/>
+                <w:b/>
+                <w:bCs/>
+                <w:sz w:val="18"/>
+                <w:szCs w:val="18"/>
+              </w:rPr>
+              <w:t>HOTMAIL.COM</w:t>
+            </w:r>
+          </w:p>
+        </w:tc>
+        <w:tc>
+          <w:tcPr>
             <w:tcW w:w="992" w:type="dxa"/>
           </w:tcPr>
           <w:p>
@@ -1559,13 +1624,13 @@
                 <w:sz w:val="18"/>
                 <w:szCs w:val="18"/>
               </w:rPr>
-              <w:t>OTAVIO</w:t>
-            </w:r>
-          </w:p>
-        </w:tc>
-        <w:tc>
-          <w:tcPr>
-            <w:tcW w:w="1134" w:type="dxa"/>
+              <w:t>ADMINISTRADOR</w:t>
+            </w:r>
+          </w:p>
+        </w:tc>
+        <w:tc>
+          <w:tcPr>
+            <w:tcW w:w="851" w:type="dxa"/>
           </w:tcPr>
           <w:p>
             <w:pPr>
@@ -1586,27 +1651,34 @@
                 <w:sz w:val="18"/>
                 <w:szCs w:val="18"/>
               </w:rPr>
-              <w:t>OTAVIO_LIPE</w:t>
-            </w:r>
-            <w:r>
-              <w:rPr>
-                <w:rFonts w:ascii="Arial" w:hAnsi="Arial" w:cs="Arial"/>
-                <w:b/>
-                <w:bCs/>
-                <w:sz w:val="18"/>
-                <w:szCs w:val="18"/>
-              </w:rPr>
-              <w:t>@</w:t>
-            </w:r>
-            <w:r>
-              <w:rPr>
-                <w:rFonts w:ascii="Arial" w:hAnsi="Arial" w:cs="Arial"/>
-                <w:b/>
-                <w:bCs/>
-                <w:sz w:val="18"/>
-                <w:szCs w:val="18"/>
-              </w:rPr>
-              <w:t>HOTMAIL.COM</w:t>
+              <w:t>USER1</w:t>
+            </w:r>
+          </w:p>
+        </w:tc>
+        <w:tc>
+          <w:tcPr>
+            <w:tcW w:w="850" w:type="dxa"/>
+          </w:tcPr>
+          <w:p>
+            <w:pPr>
+              <w:pStyle w:val="Cabealho"/>
+              <w:jc w:val="center"/>
+              <w:rPr>
+                <w:rFonts w:ascii="Arial" w:hAnsi="Arial" w:cs="Arial"/>
+                <w:b/>
+                <w:bCs/>
+                <w:color w:val="808080" w:themeColor="background1" w:themeShade="80"/>
+              </w:rPr>
+            </w:pPr>
+            <w:r>
+              <w:rPr>
+                <w:rFonts w:ascii="Arial" w:hAnsi="Arial" w:cs="Arial"/>
+                <w:b/>
+                <w:bCs/>
+                <w:sz w:val="18"/>
+                <w:szCs w:val="18"/>
+              </w:rPr>
+              <w:t>FUL123</w:t>
             </w:r>
           </w:p>
         </w:tc>
@@ -1633,34 +1705,7 @@
                 <w:sz w:val="18"/>
                 <w:szCs w:val="18"/>
               </w:rPr>
-              <w:t>ADMINISTRADOR</w:t>
-            </w:r>
-          </w:p>
-        </w:tc>
-        <w:tc>
-          <w:tcPr>
-            <w:tcW w:w="992" w:type="dxa"/>
-          </w:tcPr>
-          <w:p>
-            <w:pPr>
-              <w:pStyle w:val="Cabealho"/>
-              <w:jc w:val="center"/>
-              <w:rPr>
-                <w:rFonts w:ascii="Arial" w:hAnsi="Arial" w:cs="Arial"/>
-                <w:b/>
-                <w:bCs/>
-                <w:color w:val="808080" w:themeColor="background1" w:themeShade="80"/>
-              </w:rPr>
-            </w:pPr>
-            <w:r>
-              <w:rPr>
-                <w:rFonts w:ascii="Arial" w:hAnsi="Arial" w:cs="Arial"/>
-                <w:b/>
-                <w:bCs/>
-                <w:sz w:val="18"/>
-                <w:szCs w:val="18"/>
-              </w:rPr>
-              <w:t>USER1</w:t>
+              <w:t>ATIVO</w:t>
             </w:r>
           </w:p>
         </w:tc>
@@ -1676,60 +1721,6 @@
                 <w:rFonts w:ascii="Arial" w:hAnsi="Arial" w:cs="Arial"/>
                 <w:b/>
                 <w:bCs/>
-                <w:color w:val="808080" w:themeColor="background1" w:themeShade="80"/>
-              </w:rPr>
-            </w:pPr>
-            <w:r>
-              <w:rPr>
-                <w:rFonts w:ascii="Arial" w:hAnsi="Arial" w:cs="Arial"/>
-                <w:b/>
-                <w:bCs/>
-                <w:sz w:val="18"/>
-                <w:szCs w:val="18"/>
-              </w:rPr>
-              <w:t>FUL123</w:t>
-            </w:r>
-          </w:p>
-        </w:tc>
-        <w:tc>
-          <w:tcPr>
-            <w:tcW w:w="993" w:type="dxa"/>
-          </w:tcPr>
-          <w:p>
-            <w:pPr>
-              <w:pStyle w:val="Cabealho"/>
-              <w:jc w:val="center"/>
-              <w:rPr>
-                <w:rFonts w:ascii="Arial" w:hAnsi="Arial" w:cs="Arial"/>
-                <w:b/>
-                <w:bCs/>
-                <w:color w:val="808080" w:themeColor="background1" w:themeShade="80"/>
-              </w:rPr>
-            </w:pPr>
-            <w:r>
-              <w:rPr>
-                <w:rFonts w:ascii="Arial" w:hAnsi="Arial" w:cs="Arial"/>
-                <w:b/>
-                <w:bCs/>
-                <w:sz w:val="18"/>
-                <w:szCs w:val="18"/>
-              </w:rPr>
-              <w:t>ATIVO</w:t>
-            </w:r>
-          </w:p>
-        </w:tc>
-        <w:tc>
-          <w:tcPr>
-            <w:tcW w:w="850" w:type="dxa"/>
-          </w:tcPr>
-          <w:p>
-            <w:pPr>
-              <w:pStyle w:val="Cabealho"/>
-              <w:jc w:val="center"/>
-              <w:rPr>
-                <w:rFonts w:ascii="Arial" w:hAnsi="Arial" w:cs="Arial"/>
-                <w:b/>
-                <w:bCs/>
                 <w:sz w:val="18"/>
                 <w:szCs w:val="18"/>
               </w:rPr>
@@ -1748,7 +1739,7 @@
         </w:tc>
         <w:tc>
           <w:tcPr>
-            <w:tcW w:w="1642" w:type="dxa"/>
+            <w:tcW w:w="1559" w:type="dxa"/>
           </w:tcPr>
           <w:p>
             <w:pPr>
@@ -1807,6 +1798,62 @@
         </w:tc>
         <w:tc>
           <w:tcPr>
+            <w:tcW w:w="851" w:type="dxa"/>
+          </w:tcPr>
+          <w:p>
+            <w:pPr>
+              <w:pStyle w:val="Cabealho"/>
+              <w:jc w:val="center"/>
+              <w:rPr>
+                <w:rFonts w:ascii="Arial" w:hAnsi="Arial" w:cs="Arial"/>
+                <w:b/>
+                <w:bCs/>
+                <w:sz w:val="18"/>
+                <w:szCs w:val="18"/>
+              </w:rPr>
+            </w:pPr>
+            <w:r>
+              <w:rPr>
+                <w:rFonts w:ascii="Arial" w:hAnsi="Arial" w:cs="Arial"/>
+                <w:b/>
+                <w:bCs/>
+                <w:sz w:val="18"/>
+                <w:szCs w:val="18"/>
+              </w:rPr>
+              <w:t>-</w:t>
+            </w:r>
+          </w:p>
+        </w:tc>
+        <w:tc>
+          <w:tcPr>
+            <w:tcW w:w="1417" w:type="dxa"/>
+          </w:tcPr>
+          <w:p>
+            <w:pPr>
+              <w:pStyle w:val="Cabealho"/>
+              <w:jc w:val="center"/>
+              <w:rPr>
+                <w:rFonts w:ascii="Arial" w:hAnsi="Arial" w:cs="Arial"/>
+                <w:b/>
+                <w:bCs/>
+                <w:sz w:val="18"/>
+                <w:szCs w:val="18"/>
+              </w:rPr>
+            </w:pPr>
+            <w:r>
+              <w:rPr>
+                <w:rFonts w:ascii="Arial" w:hAnsi="Arial" w:cs="Arial"/>
+                <w:b/>
+                <w:bCs/>
+                <w:sz w:val="18"/>
+                <w:szCs w:val="18"/>
+              </w:rPr>
+              <w:t>CICLANO@UOL.COM</w:t>
+            </w:r>
+          </w:p>
+        </w:tc>
+        <w:tc>
+          <w:tcPr>
             <w:tcW w:w="992" w:type="dxa"/>
           </w:tcPr>
           <w:p>
@@ -1829,35 +1876,73 @@
                 <w:sz w:val="18"/>
                 <w:szCs w:val="18"/>
               </w:rPr>
-              <w:t>-</w:t>
-            </w:r>
-          </w:p>
-        </w:tc>
-        <w:tc>
-          <w:tcPr>
-            <w:tcW w:w="1134" w:type="dxa"/>
-          </w:tcPr>
-          <w:p>
-            <w:pPr>
-              <w:pStyle w:val="Cabealho"/>
-              <w:jc w:val="center"/>
-              <w:rPr>
-                <w:rFonts w:ascii="Arial" w:hAnsi="Arial" w:cs="Arial"/>
-                <w:b/>
-                <w:bCs/>
-                <w:sz w:val="18"/>
-                <w:szCs w:val="18"/>
-              </w:rPr>
-            </w:pPr>
-            <w:r>
-              <w:rPr>
-                <w:rFonts w:ascii="Arial" w:hAnsi="Arial" w:cs="Arial"/>
-                <w:b/>
-                <w:bCs/>
-                <w:sz w:val="18"/>
-                <w:szCs w:val="18"/>
-              </w:rPr>
-              <w:t>CICLANO@UOL.COM</w:t>
+              <w:t>GESTOR</w:t>
+            </w:r>
+          </w:p>
+        </w:tc>
+        <w:tc>
+          <w:tcPr>
+            <w:tcW w:w="851" w:type="dxa"/>
+          </w:tcPr>
+          <w:p>
+            <w:pPr>
+              <w:pStyle w:val="Cabealho"/>
+              <w:jc w:val="center"/>
+              <w:rPr>
+                <w:rFonts w:ascii="Arial" w:hAnsi="Arial" w:cs="Arial"/>
+                <w:b/>
+                <w:bCs/>
+                <w:sz w:val="18"/>
+                <w:szCs w:val="18"/>
+              </w:rPr>
+            </w:pPr>
+            <w:r>
+              <w:rPr>
+                <w:rFonts w:ascii="Arial" w:hAnsi="Arial" w:cs="Arial"/>
+                <w:b/>
+                <w:bCs/>
+                <w:sz w:val="18"/>
+                <w:szCs w:val="18"/>
+              </w:rPr>
+              <w:t>USER2</w:t>
+            </w:r>
+          </w:p>
+        </w:tc>
+        <w:tc>
+          <w:tcPr>
+            <w:tcW w:w="850" w:type="dxa"/>
+          </w:tcPr>
+          <w:p>
+            <w:pPr>
+              <w:pStyle w:val="Cabealho"/>
+              <w:jc w:val="center"/>
+              <w:rPr>
+                <w:rFonts w:ascii="Arial" w:hAnsi="Arial" w:cs="Arial"/>
+                <w:b/>
+                <w:bCs/>
+                <w:sz w:val="18"/>
+                <w:szCs w:val="18"/>
+              </w:rPr>
+            </w:pPr>
+            <w:r>
+              <w:rPr>
+                <w:rFonts w:ascii="Arial" w:hAnsi="Arial" w:cs="Arial"/>
+                <w:b/>
+                <w:bCs/>
+                <w:sz w:val="18"/>
+                <w:szCs w:val="18"/>
+              </w:rPr>
+              <w:t>CIC12</w:t>
+            </w:r>
+            <w:r>
+              <w:rPr>
+                <w:rFonts w:ascii="Arial" w:hAnsi="Arial" w:cs="Arial"/>
+                <w:b/>
+                <w:bCs/>
+                <w:sz w:val="18"/>
+                <w:szCs w:val="18"/>
+              </w:rPr>
+              <w:t>3</w:t>
             </w:r>
           </w:p>
         </w:tc>
@@ -1885,35 +1970,7 @@
                 <w:sz w:val="18"/>
                 <w:szCs w:val="18"/>
               </w:rPr>
-              <w:t>GESTOR</w:t>
-            </w:r>
-          </w:p>
-        </w:tc>
-        <w:tc>
-          <w:tcPr>
-            <w:tcW w:w="992" w:type="dxa"/>
-          </w:tcPr>
-          <w:p>
-            <w:pPr>
-              <w:pStyle w:val="Cabealho"/>
-              <w:jc w:val="center"/>
-              <w:rPr>
-                <w:rFonts w:ascii="Arial" w:hAnsi="Arial" w:cs="Arial"/>
-                <w:b/>
-                <w:bCs/>
-                <w:sz w:val="18"/>
-                <w:szCs w:val="18"/>
-              </w:rPr>
-            </w:pPr>
-            <w:r>
-              <w:rPr>
-                <w:rFonts w:ascii="Arial" w:hAnsi="Arial" w:cs="Arial"/>
-                <w:b/>
-                <w:bCs/>
-                <w:sz w:val="18"/>
-                <w:szCs w:val="18"/>
-              </w:rPr>
-              <w:t>USER2</w:t>
+              <w:t>ATIVO</w:t>
             </w:r>
           </w:p>
         </w:tc>
@@ -1941,79 +1998,13 @@
                 <w:sz w:val="18"/>
                 <w:szCs w:val="18"/>
               </w:rPr>
-              <w:t>CIC12</w:t>
-            </w:r>
-            <w:r>
-              <w:rPr>
-                <w:rFonts w:ascii="Arial" w:hAnsi="Arial" w:cs="Arial"/>
-                <w:b/>
-                <w:bCs/>
-                <w:sz w:val="18"/>
-                <w:szCs w:val="18"/>
-              </w:rPr>
-              <w:t>3</w:t>
-            </w:r>
-          </w:p>
-        </w:tc>
-        <w:tc>
-          <w:tcPr>
-            <w:tcW w:w="993" w:type="dxa"/>
-          </w:tcPr>
-          <w:p>
-            <w:pPr>
-              <w:pStyle w:val="Cabealho"/>
-              <w:jc w:val="center"/>
-              <w:rPr>
-                <w:rFonts w:ascii="Arial" w:hAnsi="Arial" w:cs="Arial"/>
-                <w:b/>
-                <w:bCs/>
-                <w:sz w:val="18"/>
-                <w:szCs w:val="18"/>
-              </w:rPr>
-            </w:pPr>
-            <w:r>
-              <w:rPr>
-                <w:rFonts w:ascii="Arial" w:hAnsi="Arial" w:cs="Arial"/>
-                <w:b/>
-                <w:bCs/>
-                <w:sz w:val="18"/>
-                <w:szCs w:val="18"/>
-              </w:rPr>
-              <w:t>ATIVO</w:t>
-            </w:r>
-          </w:p>
-        </w:tc>
-        <w:tc>
-          <w:tcPr>
-            <w:tcW w:w="850" w:type="dxa"/>
-          </w:tcPr>
-          <w:p>
-            <w:pPr>
-              <w:pStyle w:val="Cabealho"/>
-              <w:jc w:val="center"/>
-              <w:rPr>
-                <w:rFonts w:ascii="Arial" w:hAnsi="Arial" w:cs="Arial"/>
-                <w:b/>
-                <w:bCs/>
-                <w:sz w:val="18"/>
-                <w:szCs w:val="18"/>
-              </w:rPr>
-            </w:pPr>
-            <w:r>
-              <w:rPr>
-                <w:rFonts w:ascii="Arial" w:hAnsi="Arial" w:cs="Arial"/>
-                <w:b/>
-                <w:bCs/>
-                <w:sz w:val="18"/>
-                <w:szCs w:val="18"/>
-              </w:rPr>
               <w:t>CADASTRAR</w:t>
             </w:r>
           </w:p>
         </w:tc>
         <w:tc>
           <w:tcPr>
-            <w:tcW w:w="1642" w:type="dxa"/>
+            <w:tcW w:w="1559" w:type="dxa"/>
           </w:tcPr>
           <w:p>
             <w:pPr>
@@ -2082,6 +2073,62 @@
         </w:tc>
         <w:tc>
           <w:tcPr>
+            <w:tcW w:w="851" w:type="dxa"/>
+          </w:tcPr>
+          <w:p>
+            <w:pPr>
+              <w:pStyle w:val="Cabealho"/>
+              <w:jc w:val="center"/>
+              <w:rPr>
+                <w:rFonts w:ascii="Arial" w:hAnsi="Arial" w:cs="Arial"/>
+                <w:b/>
+                <w:bCs/>
+                <w:sz w:val="18"/>
+                <w:szCs w:val="18"/>
+              </w:rPr>
+            </w:pPr>
+            <w:r>
+              <w:rPr>
+                <w:rFonts w:ascii="Arial" w:hAnsi="Arial" w:cs="Arial"/>
+                <w:b/>
+                <w:bCs/>
+                <w:sz w:val="18"/>
+                <w:szCs w:val="18"/>
+              </w:rPr>
+              <w:t>BELTRANO</w:t>
+            </w:r>
+          </w:p>
+        </w:tc>
+        <w:tc>
+          <w:tcPr>
+            <w:tcW w:w="1417" w:type="dxa"/>
+          </w:tcPr>
+          <w:p>
+            <w:pPr>
+              <w:pStyle w:val="Cabealho"/>
+              <w:jc w:val="center"/>
+              <w:rPr>
+                <w:rFonts w:ascii="Arial" w:hAnsi="Arial" w:cs="Arial"/>
+                <w:b/>
+                <w:bCs/>
+                <w:sz w:val="18"/>
+                <w:szCs w:val="18"/>
+              </w:rPr>
+            </w:pPr>
+            <w:r>
+              <w:rPr>
+                <w:rFonts w:ascii="Arial" w:hAnsi="Arial" w:cs="Arial"/>
+                <w:b/>
+                <w:bCs/>
+                <w:sz w:val="18"/>
+                <w:szCs w:val="18"/>
+              </w:rPr>
+              <w:t>BELTRANO@UOL.COM</w:t>
+            </w:r>
+          </w:p>
+        </w:tc>
+        <w:tc>
+          <w:tcPr>
             <w:tcW w:w="992" w:type="dxa"/>
           </w:tcPr>
           <w:p>
@@ -2104,35 +2151,73 @@
                 <w:sz w:val="18"/>
                 <w:szCs w:val="18"/>
               </w:rPr>
-              <w:t>BELTRANO</w:t>
-            </w:r>
-          </w:p>
-        </w:tc>
-        <w:tc>
-          <w:tcPr>
-            <w:tcW w:w="1134" w:type="dxa"/>
-          </w:tcPr>
-          <w:p>
-            <w:pPr>
-              <w:pStyle w:val="Cabealho"/>
-              <w:jc w:val="center"/>
-              <w:rPr>
-                <w:rFonts w:ascii="Arial" w:hAnsi="Arial" w:cs="Arial"/>
-                <w:b/>
-                <w:bCs/>
-                <w:sz w:val="18"/>
-                <w:szCs w:val="18"/>
-              </w:rPr>
-            </w:pPr>
-            <w:r>
-              <w:rPr>
-                <w:rFonts w:ascii="Arial" w:hAnsi="Arial" w:cs="Arial"/>
-                <w:b/>
-                <w:bCs/>
-                <w:sz w:val="18"/>
-                <w:szCs w:val="18"/>
-              </w:rPr>
-              <w:t>BELTRANO@UOL.COM</w:t>
+              <w:t>OPERADOR</w:t>
+            </w:r>
+          </w:p>
+        </w:tc>
+        <w:tc>
+          <w:tcPr>
+            <w:tcW w:w="851" w:type="dxa"/>
+          </w:tcPr>
+          <w:p>
+            <w:pPr>
+              <w:pStyle w:val="Cabealho"/>
+              <w:jc w:val="center"/>
+              <w:rPr>
+                <w:rFonts w:ascii="Arial" w:hAnsi="Arial" w:cs="Arial"/>
+                <w:b/>
+                <w:bCs/>
+                <w:sz w:val="18"/>
+                <w:szCs w:val="18"/>
+              </w:rPr>
+            </w:pPr>
+            <w:r>
+              <w:rPr>
+                <w:rFonts w:ascii="Arial" w:hAnsi="Arial" w:cs="Arial"/>
+                <w:b/>
+                <w:bCs/>
+                <w:sz w:val="18"/>
+                <w:szCs w:val="18"/>
+              </w:rPr>
+              <w:t>USER3</w:t>
+            </w:r>
+          </w:p>
+        </w:tc>
+        <w:tc>
+          <w:tcPr>
+            <w:tcW w:w="850" w:type="dxa"/>
+          </w:tcPr>
+          <w:p>
+            <w:pPr>
+              <w:pStyle w:val="Cabealho"/>
+              <w:jc w:val="center"/>
+              <w:rPr>
+                <w:rFonts w:ascii="Arial" w:hAnsi="Arial" w:cs="Arial"/>
+                <w:b/>
+                <w:bCs/>
+                <w:sz w:val="18"/>
+                <w:szCs w:val="18"/>
+              </w:rPr>
+            </w:pPr>
+            <w:r>
+              <w:rPr>
+                <w:rFonts w:ascii="Arial" w:hAnsi="Arial" w:cs="Arial"/>
+                <w:b/>
+                <w:bCs/>
+                <w:sz w:val="18"/>
+                <w:szCs w:val="18"/>
+              </w:rPr>
+              <w:t>BEL</w:t>
+            </w:r>
+            <w:r>
+              <w:rPr>
+                <w:rFonts w:ascii="Arial" w:hAnsi="Arial" w:cs="Arial"/>
+                <w:b/>
+                <w:bCs/>
+                <w:sz w:val="18"/>
+                <w:szCs w:val="18"/>
+              </w:rPr>
+              <w:t>1</w:t>
             </w:r>
           </w:p>
         </w:tc>
@@ -2160,35 +2245,7 @@
                 <w:sz w:val="18"/>
                 <w:szCs w:val="18"/>
               </w:rPr>
-              <w:t>OPERADOR</w:t>
-            </w:r>
-          </w:p>
-        </w:tc>
-        <w:tc>
-          <w:tcPr>
-            <w:tcW w:w="992" w:type="dxa"/>
-          </w:tcPr>
-          <w:p>
-            <w:pPr>
-              <w:pStyle w:val="Cabealho"/>
-              <w:jc w:val="center"/>
-              <w:rPr>
-                <w:rFonts w:ascii="Arial" w:hAnsi="Arial" w:cs="Arial"/>
-                <w:b/>
-                <w:bCs/>
-                <w:sz w:val="18"/>
-                <w:szCs w:val="18"/>
-              </w:rPr>
-            </w:pPr>
-            <w:r>
-              <w:rPr>
-                <w:rFonts w:ascii="Arial" w:hAnsi="Arial" w:cs="Arial"/>
-                <w:b/>
-                <w:bCs/>
-                <w:sz w:val="18"/>
-                <w:szCs w:val="18"/>
-              </w:rPr>
-              <w:t>USER3</w:t>
+              <w:t>ATIVO</w:t>
             </w:r>
           </w:p>
         </w:tc>
@@ -2216,79 +2273,13 @@
                 <w:sz w:val="18"/>
                 <w:szCs w:val="18"/>
               </w:rPr>
-              <w:t>BEL</w:t>
-            </w:r>
-            <w:r>
-              <w:rPr>
-                <w:rFonts w:ascii="Arial" w:hAnsi="Arial" w:cs="Arial"/>
-                <w:b/>
-                <w:bCs/>
-                <w:sz w:val="18"/>
-                <w:szCs w:val="18"/>
-              </w:rPr>
-              <w:t>123</w:t>
-            </w:r>
-          </w:p>
-        </w:tc>
-        <w:tc>
-          <w:tcPr>
-            <w:tcW w:w="993" w:type="dxa"/>
-          </w:tcPr>
-          <w:p>
-            <w:pPr>
-              <w:pStyle w:val="Cabealho"/>
-              <w:jc w:val="center"/>
-              <w:rPr>
-                <w:rFonts w:ascii="Arial" w:hAnsi="Arial" w:cs="Arial"/>
-                <w:b/>
-                <w:bCs/>
-                <w:sz w:val="18"/>
-                <w:szCs w:val="18"/>
-              </w:rPr>
-            </w:pPr>
-            <w:r>
-              <w:rPr>
-                <w:rFonts w:ascii="Arial" w:hAnsi="Arial" w:cs="Arial"/>
-                <w:b/>
-                <w:bCs/>
-                <w:sz w:val="18"/>
-                <w:szCs w:val="18"/>
-              </w:rPr>
-              <w:t>ATIVO</w:t>
-            </w:r>
-          </w:p>
-        </w:tc>
-        <w:tc>
-          <w:tcPr>
-            <w:tcW w:w="850" w:type="dxa"/>
-          </w:tcPr>
-          <w:p>
-            <w:pPr>
-              <w:pStyle w:val="Cabealho"/>
-              <w:jc w:val="center"/>
-              <w:rPr>
-                <w:rFonts w:ascii="Arial" w:hAnsi="Arial" w:cs="Arial"/>
-                <w:b/>
-                <w:bCs/>
-                <w:sz w:val="18"/>
-                <w:szCs w:val="18"/>
-              </w:rPr>
-            </w:pPr>
-            <w:r>
-              <w:rPr>
-                <w:rFonts w:ascii="Arial" w:hAnsi="Arial" w:cs="Arial"/>
-                <w:b/>
-                <w:bCs/>
-                <w:sz w:val="18"/>
-                <w:szCs w:val="18"/>
-              </w:rPr>
               <w:t>CADASTRAR</w:t>
             </w:r>
           </w:p>
         </w:tc>
         <w:tc>
           <w:tcPr>
-            <w:tcW w:w="1642" w:type="dxa"/>
+            <w:tcW w:w="1559" w:type="dxa"/>
           </w:tcPr>
           <w:p>
             <w:pPr>
@@ -2322,6 +2313,271 @@
         <w:tc>
           <w:tcPr>
             <w:tcW w:w="851" w:type="dxa"/>
+          </w:tcPr>
+          <w:p>
+            <w:pPr>
+              <w:pStyle w:val="Cabealho"/>
+              <w:jc w:val="center"/>
+              <w:rPr>
+                <w:rFonts w:ascii="Arial" w:hAnsi="Arial" w:cs="Arial"/>
+                <w:b/>
+                <w:bCs/>
+              </w:rPr>
+            </w:pPr>
+            <w:proofErr w:type="gramStart"/>
+            <w:r>
+              <w:rPr>
+                <w:rFonts w:ascii="Arial" w:hAnsi="Arial" w:cs="Arial"/>
+                <w:b/>
+                <w:bCs/>
+              </w:rPr>
+              <w:t>5</w:t>
+            </w:r>
+            <w:proofErr w:type="gramEnd"/>
+          </w:p>
+        </w:tc>
+        <w:tc>
+          <w:tcPr>
+            <w:tcW w:w="851" w:type="dxa"/>
+          </w:tcPr>
+          <w:p>
+            <w:pPr>
+              <w:pStyle w:val="Cabealho"/>
+              <w:jc w:val="center"/>
+              <w:rPr>
+                <w:rFonts w:ascii="Arial" w:hAnsi="Arial" w:cs="Arial"/>
+                <w:b/>
+                <w:bCs/>
+                <w:sz w:val="18"/>
+                <w:szCs w:val="18"/>
+              </w:rPr>
+            </w:pPr>
+            <w:r>
+              <w:rPr>
+                <w:rFonts w:ascii="Arial" w:hAnsi="Arial" w:cs="Arial"/>
+                <w:b/>
+                <w:bCs/>
+                <w:sz w:val="18"/>
+                <w:szCs w:val="18"/>
+              </w:rPr>
+              <w:t>-</w:t>
+            </w:r>
+          </w:p>
+        </w:tc>
+        <w:tc>
+          <w:tcPr>
+            <w:tcW w:w="1417" w:type="dxa"/>
+          </w:tcPr>
+          <w:p>
+            <w:pPr>
+              <w:pStyle w:val="Cabealho"/>
+              <w:jc w:val="center"/>
+              <w:rPr>
+                <w:rFonts w:ascii="Arial" w:hAnsi="Arial" w:cs="Arial"/>
+                <w:b/>
+                <w:bCs/>
+                <w:sz w:val="18"/>
+                <w:szCs w:val="18"/>
+              </w:rPr>
+            </w:pPr>
+            <w:r>
+              <w:rPr>
+                <w:rFonts w:ascii="Arial" w:hAnsi="Arial" w:cs="Arial"/>
+                <w:b/>
+                <w:bCs/>
+                <w:sz w:val="18"/>
+                <w:szCs w:val="18"/>
+              </w:rPr>
+              <w:t>-</w:t>
+            </w:r>
+          </w:p>
+        </w:tc>
+        <w:tc>
+          <w:tcPr>
+            <w:tcW w:w="992" w:type="dxa"/>
+          </w:tcPr>
+          <w:p>
+            <w:pPr>
+              <w:pStyle w:val="Cabealho"/>
+              <w:jc w:val="center"/>
+              <w:rPr>
+                <w:rFonts w:ascii="Arial" w:hAnsi="Arial" w:cs="Arial"/>
+                <w:b/>
+                <w:bCs/>
+                <w:sz w:val="18"/>
+                <w:szCs w:val="18"/>
+              </w:rPr>
+            </w:pPr>
+            <w:r>
+              <w:rPr>
+                <w:rFonts w:ascii="Arial" w:hAnsi="Arial" w:cs="Arial"/>
+                <w:b/>
+                <w:bCs/>
+                <w:sz w:val="18"/>
+                <w:szCs w:val="18"/>
+              </w:rPr>
+              <w:t>-</w:t>
+            </w:r>
+          </w:p>
+        </w:tc>
+        <w:tc>
+          <w:tcPr>
+            <w:tcW w:w="851" w:type="dxa"/>
+          </w:tcPr>
+          <w:p>
+            <w:pPr>
+              <w:pStyle w:val="Cabealho"/>
+              <w:jc w:val="center"/>
+              <w:rPr>
+                <w:rFonts w:ascii="Arial" w:hAnsi="Arial" w:cs="Arial"/>
+                <w:b/>
+                <w:bCs/>
+                <w:sz w:val="18"/>
+                <w:szCs w:val="18"/>
+              </w:rPr>
+            </w:pPr>
+            <w:r>
+              <w:rPr>
+                <w:rFonts w:ascii="Arial" w:hAnsi="Arial" w:cs="Arial"/>
+                <w:b/>
+                <w:bCs/>
+                <w:sz w:val="18"/>
+                <w:szCs w:val="18"/>
+              </w:rPr>
+              <w:t>-</w:t>
+            </w:r>
+          </w:p>
+        </w:tc>
+        <w:tc>
+          <w:tcPr>
+            <w:tcW w:w="850" w:type="dxa"/>
+          </w:tcPr>
+          <w:p>
+            <w:pPr>
+              <w:pStyle w:val="Cabealho"/>
+              <w:jc w:val="center"/>
+              <w:rPr>
+                <w:rFonts w:ascii="Arial" w:hAnsi="Arial" w:cs="Arial"/>
+                <w:b/>
+                <w:bCs/>
+                <w:sz w:val="18"/>
+                <w:szCs w:val="18"/>
+              </w:rPr>
+            </w:pPr>
+            <w:r>
+              <w:rPr>
+                <w:rFonts w:ascii="Arial" w:hAnsi="Arial" w:cs="Arial"/>
+                <w:b/>
+                <w:bCs/>
+                <w:sz w:val="18"/>
+                <w:szCs w:val="18"/>
+              </w:rPr>
+              <w:t>-</w:t>
+            </w:r>
+          </w:p>
+        </w:tc>
+        <w:tc>
+          <w:tcPr>
+            <w:tcW w:w="993" w:type="dxa"/>
+          </w:tcPr>
+          <w:p>
+            <w:pPr>
+              <w:pStyle w:val="Cabealho"/>
+              <w:jc w:val="center"/>
+              <w:rPr>
+                <w:rFonts w:ascii="Arial" w:hAnsi="Arial" w:cs="Arial"/>
+                <w:b/>
+                <w:bCs/>
+                <w:sz w:val="18"/>
+                <w:szCs w:val="18"/>
+              </w:rPr>
+            </w:pPr>
+            <w:r>
+              <w:rPr>
+                <w:rFonts w:ascii="Arial" w:hAnsi="Arial" w:cs="Arial"/>
+                <w:b/>
+                <w:bCs/>
+                <w:sz w:val="18"/>
+                <w:szCs w:val="18"/>
+              </w:rPr>
+              <w:t>-</w:t>
+            </w:r>
+          </w:p>
+        </w:tc>
+        <w:tc>
+          <w:tcPr>
+            <w:tcW w:w="850" w:type="dxa"/>
+          </w:tcPr>
+          <w:p>
+            <w:pPr>
+              <w:pStyle w:val="Cabealho"/>
+              <w:jc w:val="center"/>
+              <w:rPr>
+                <w:rFonts w:ascii="Arial" w:hAnsi="Arial" w:cs="Arial"/>
+                <w:b/>
+                <w:bCs/>
+                <w:sz w:val="18"/>
+                <w:szCs w:val="18"/>
+              </w:rPr>
+            </w:pPr>
+            <w:r>
+              <w:rPr>
+                <w:rFonts w:ascii="Arial" w:hAnsi="Arial" w:cs="Arial"/>
+                <w:b/>
+                <w:bCs/>
+                <w:sz w:val="18"/>
+                <w:szCs w:val="18"/>
+              </w:rPr>
+              <w:t>CANCELAR</w:t>
+            </w:r>
+          </w:p>
+        </w:tc>
+        <w:tc>
+          <w:tcPr>
+            <w:tcW w:w="1559" w:type="dxa"/>
+          </w:tcPr>
+          <w:p>
+            <w:pPr>
+              <w:pStyle w:val="Cabealho"/>
+              <w:jc w:val="center"/>
+              <w:rPr>
+                <w:rFonts w:ascii="Arial" w:hAnsi="Arial" w:cs="Arial"/>
+                <w:b/>
+                <w:bCs/>
+                <w:sz w:val="18"/>
+                <w:szCs w:val="18"/>
+              </w:rPr>
+            </w:pPr>
+            <w:r>
+              <w:rPr>
+                <w:rFonts w:ascii="Arial" w:hAnsi="Arial" w:cs="Arial"/>
+                <w:b/>
+                <w:bCs/>
+                <w:sz w:val="18"/>
+                <w:szCs w:val="18"/>
+              </w:rPr>
+              <w:t>SAIR DA TELA DE CADASTRO</w:t>
+            </w:r>
+            <w:r>
+              <w:rPr>
+                <w:rFonts w:ascii="Arial" w:hAnsi="Arial" w:cs="Arial"/>
+                <w:b/>
+                <w:bCs/>
+                <w:sz w:val="18"/>
+                <w:szCs w:val="18"/>
+              </w:rPr>
+              <w:t xml:space="preserve"> E VOLTAR PARA A TELA INICIAL</w:t>
+            </w:r>
+          </w:p>
+        </w:tc>
+      </w:tr>
+      <w:tr>
+        <w:trPr>
+          <w:trHeight w:val="189"/>
+        </w:trPr>
+        <w:tc>
+          <w:tcPr>
+            <w:tcW w:w="851" w:type="dxa"/>
             <w:tcBorders>
               <w:bottom w:val="single" w:sz="4" w:space="0" w:color="auto"/>
             </w:tcBorders>
@@ -2343,9 +2599,71 @@
                 <w:b/>
                 <w:bCs/>
               </w:rPr>
-              <w:t>5</w:t>
+              <w:t>6</w:t>
             </w:r>
             <w:proofErr w:type="gramEnd"/>
+          </w:p>
+        </w:tc>
+        <w:tc>
+          <w:tcPr>
+            <w:tcW w:w="851" w:type="dxa"/>
+            <w:tcBorders>
+              <w:bottom w:val="single" w:sz="4" w:space="0" w:color="auto"/>
+            </w:tcBorders>
+          </w:tcPr>
+          <w:p>
+            <w:pPr>
+              <w:pStyle w:val="Cabealho"/>
+              <w:jc w:val="center"/>
+              <w:rPr>
+                <w:rFonts w:ascii="Arial" w:hAnsi="Arial" w:cs="Arial"/>
+                <w:b/>
+                <w:bCs/>
+                <w:sz w:val="18"/>
+                <w:szCs w:val="18"/>
+              </w:rPr>
+            </w:pPr>
+            <w:r>
+              <w:rPr>
+                <w:rFonts w:ascii="Arial" w:hAnsi="Arial" w:cs="Arial"/>
+                <w:b/>
+                <w:bCs/>
+                <w:sz w:val="18"/>
+                <w:szCs w:val="18"/>
+              </w:rPr>
+              <w:t>-</w:t>
+            </w:r>
+          </w:p>
+        </w:tc>
+        <w:tc>
+          <w:tcPr>
+            <w:tcW w:w="1417" w:type="dxa"/>
+            <w:tcBorders>
+              <w:bottom w:val="single" w:sz="4" w:space="0" w:color="auto"/>
+            </w:tcBorders>
+          </w:tcPr>
+          <w:p>
+            <w:pPr>
+              <w:pStyle w:val="Cabealho"/>
+              <w:jc w:val="center"/>
+              <w:rPr>
+                <w:rFonts w:ascii="Arial" w:hAnsi="Arial" w:cs="Arial"/>
+                <w:b/>
+                <w:bCs/>
+                <w:sz w:val="18"/>
+                <w:szCs w:val="18"/>
+              </w:rPr>
+            </w:pPr>
+            <w:r>
+              <w:rPr>
+                <w:rFonts w:ascii="Arial" w:hAnsi="Arial" w:cs="Arial"/>
+                <w:b/>
+                <w:bCs/>
+                <w:sz w:val="18"/>
+                <w:szCs w:val="18"/>
+              </w:rPr>
+              <w:t>-</w:t>
+            </w:r>
           </w:p>
         </w:tc>
         <w:tc>
@@ -2381,7 +2699,38 @@
         </w:tc>
         <w:tc>
           <w:tcPr>
-            <w:tcW w:w="1134" w:type="dxa"/>
+            <w:tcW w:w="851" w:type="dxa"/>
+            <w:tcBorders>
+              <w:bottom w:val="single" w:sz="4" w:space="0" w:color="auto"/>
+            </w:tcBorders>
+          </w:tcPr>
+          <w:p>
+            <w:pPr>
+              <w:pStyle w:val="Cabealho"/>
+              <w:jc w:val="center"/>
+              <w:rPr>
+                <w:rFonts w:ascii="Arial" w:hAnsi="Arial" w:cs="Arial"/>
+                <w:b/>
+                <w:bCs/>
+                <w:sz w:val="18"/>
+                <w:szCs w:val="18"/>
+              </w:rPr>
+            </w:pPr>
+            <w:r>
+              <w:rPr>
+                <w:rFonts w:ascii="Arial" w:hAnsi="Arial" w:cs="Arial"/>
+                <w:b/>
+                <w:bCs/>
+                <w:sz w:val="18"/>
+                <w:szCs w:val="18"/>
+              </w:rPr>
+              <w:t>-</w:t>
+            </w:r>
+          </w:p>
+        </w:tc>
+        <w:tc>
+          <w:tcPr>
+            <w:tcW w:w="850" w:type="dxa"/>
             <w:tcBorders>
               <w:bottom w:val="single" w:sz="4" w:space="0" w:color="auto"/>
             </w:tcBorders>
@@ -2443,37 +2792,6 @@
         </w:tc>
         <w:tc>
           <w:tcPr>
-            <w:tcW w:w="992" w:type="dxa"/>
-            <w:tcBorders>
-              <w:bottom w:val="single" w:sz="4" w:space="0" w:color="auto"/>
-            </w:tcBorders>
-          </w:tcPr>
-          <w:p>
-            <w:pPr>
-              <w:pStyle w:val="Cabealho"/>
-              <w:jc w:val="center"/>
-              <w:rPr>
-                <w:rFonts w:ascii="Arial" w:hAnsi="Arial" w:cs="Arial"/>
-                <w:b/>
-                <w:bCs/>
-                <w:sz w:val="18"/>
-                <w:szCs w:val="18"/>
-              </w:rPr>
-            </w:pPr>
-            <w:r>
-              <w:rPr>
-                <w:rFonts w:ascii="Arial" w:hAnsi="Arial" w:cs="Arial"/>
-                <w:b/>
-                <w:bCs/>
-                <w:sz w:val="18"/>
-                <w:szCs w:val="18"/>
-              </w:rPr>
-              <w:t>-</w:t>
-            </w:r>
-          </w:p>
-        </w:tc>
-        <w:tc>
-          <w:tcPr>
             <w:tcW w:w="850" w:type="dxa"/>
             <w:tcBorders>
               <w:bottom w:val="single" w:sz="4" w:space="0" w:color="auto"/>
@@ -2499,13 +2817,13 @@
                 <w:sz w:val="18"/>
                 <w:szCs w:val="18"/>
               </w:rPr>
-              <w:t>-</w:t>
-            </w:r>
-          </w:p>
-        </w:tc>
-        <w:tc>
-          <w:tcPr>
-            <w:tcW w:w="993" w:type="dxa"/>
+              <w:t>CADASTRAR</w:t>
+            </w:r>
+          </w:p>
+        </w:tc>
+        <w:tc>
+          <w:tcPr>
+            <w:tcW w:w="1559" w:type="dxa"/>
             <w:tcBorders>
               <w:bottom w:val="single" w:sz="4" w:space="0" w:color="auto"/>
             </w:tcBorders>
@@ -2530,85 +2848,39 @@
                 <w:sz w:val="18"/>
                 <w:szCs w:val="18"/>
               </w:rPr>
-              <w:t>-</w:t>
-            </w:r>
-          </w:p>
-        </w:tc>
-        <w:tc>
-          <w:tcPr>
-            <w:tcW w:w="850" w:type="dxa"/>
-            <w:tcBorders>
-              <w:bottom w:val="single" w:sz="4" w:space="0" w:color="auto"/>
-            </w:tcBorders>
-          </w:tcPr>
-          <w:p>
-            <w:pPr>
-              <w:pStyle w:val="Cabealho"/>
-              <w:jc w:val="center"/>
-              <w:rPr>
-                <w:rFonts w:ascii="Arial" w:hAnsi="Arial" w:cs="Arial"/>
-                <w:b/>
-                <w:bCs/>
-                <w:sz w:val="18"/>
-                <w:szCs w:val="18"/>
-              </w:rPr>
-            </w:pPr>
-            <w:r>
-              <w:rPr>
-                <w:rFonts w:ascii="Arial" w:hAnsi="Arial" w:cs="Arial"/>
-                <w:b/>
-                <w:bCs/>
-                <w:sz w:val="18"/>
-                <w:szCs w:val="18"/>
-              </w:rPr>
-              <w:t>CANCELAR</w:t>
-            </w:r>
-          </w:p>
-        </w:tc>
-        <w:tc>
-          <w:tcPr>
-            <w:tcW w:w="1642" w:type="dxa"/>
-            <w:tcBorders>
-              <w:bottom w:val="single" w:sz="4" w:space="0" w:color="auto"/>
-            </w:tcBorders>
-          </w:tcPr>
-          <w:p>
-            <w:pPr>
-              <w:pStyle w:val="Cabealho"/>
-              <w:jc w:val="center"/>
-              <w:rPr>
-                <w:rFonts w:ascii="Arial" w:hAnsi="Arial" w:cs="Arial"/>
-                <w:b/>
-                <w:bCs/>
-                <w:sz w:val="18"/>
-                <w:szCs w:val="18"/>
-              </w:rPr>
-            </w:pPr>
-            <w:r>
-              <w:rPr>
-                <w:rFonts w:ascii="Arial" w:hAnsi="Arial" w:cs="Arial"/>
-                <w:b/>
-                <w:bCs/>
-                <w:sz w:val="18"/>
-                <w:szCs w:val="18"/>
-              </w:rPr>
-              <w:t>SAIR DA TELA DE CADASTRO</w:t>
-            </w:r>
-            <w:r>
-              <w:rPr>
-                <w:rFonts w:ascii="Arial" w:hAnsi="Arial" w:cs="Arial"/>
-                <w:b/>
-                <w:bCs/>
-                <w:sz w:val="18"/>
-                <w:szCs w:val="18"/>
-              </w:rPr>
-              <w:t xml:space="preserve"> E VOLTAR PARA A TELA INICIAL</w:t>
+              <w:t xml:space="preserve">ERRO CAMPO </w:t>
+            </w:r>
+          </w:p>
+          <w:p>
+            <w:pPr>
+              <w:pStyle w:val="Cabealho"/>
+              <w:jc w:val="center"/>
+              <w:rPr>
+                <w:rFonts w:ascii="Arial" w:hAnsi="Arial" w:cs="Arial"/>
+                <w:b/>
+                <w:bCs/>
+                <w:sz w:val="18"/>
+                <w:szCs w:val="18"/>
+              </w:rPr>
+            </w:pPr>
+            <w:r>
+              <w:rPr>
+                <w:rFonts w:ascii="Arial" w:hAnsi="Arial" w:cs="Arial"/>
+                <w:b/>
+                <w:bCs/>
+                <w:sz w:val="18"/>
+                <w:szCs w:val="18"/>
+              </w:rPr>
+              <w:t>EM BRANCO</w:t>
             </w:r>
           </w:p>
         </w:tc>
       </w:tr>
     </w:tbl>
-    <w:p/>
+    <w:p>
+      <w:bookmarkStart w:id="0" w:name="_GoBack"/>
+      <w:bookmarkEnd w:id="0"/>
+    </w:p>
     <w:tbl>
       <w:tblPr>
         <w:tblW w:w="0" w:type="auto"/>
@@ -2659,7 +2931,6 @@
                 <w:rFonts w:ascii="Arial" w:hAnsi="Arial" w:cs="Arial"/>
                 <w:b/>
               </w:rPr>
-              <w:lastRenderedPageBreak/>
               <w:t>Aplicado em</w:t>
             </w:r>
           </w:p>

</xml_diff>

<commit_message>
Alterações nos cabeçalhos dos casos de teste 02, 03 e 04 Inclusão dos casos de teste 01, 05, 06
</commit_message>
<xml_diff>
--- a/4.4 Caso de Teste - UC-02 Cadastrar usuário.docx
+++ b/4.4 Caso de Teste - UC-02 Cadastrar usuário.docx
@@ -2578,9 +2578,6 @@
         <w:tc>
           <w:tcPr>
             <w:tcW w:w="851" w:type="dxa"/>
-            <w:tcBorders>
-              <w:bottom w:val="single" w:sz="4" w:space="0" w:color="auto"/>
-            </w:tcBorders>
           </w:tcPr>
           <w:p>
             <w:pPr>
@@ -2604,6 +2601,258 @@
             <w:proofErr w:type="gramEnd"/>
           </w:p>
         </w:tc>
+        <w:tc>
+          <w:tcPr>
+            <w:tcW w:w="851" w:type="dxa"/>
+          </w:tcPr>
+          <w:p>
+            <w:pPr>
+              <w:pStyle w:val="Cabealho"/>
+              <w:jc w:val="center"/>
+              <w:rPr>
+                <w:rFonts w:ascii="Arial" w:hAnsi="Arial" w:cs="Arial"/>
+                <w:b/>
+                <w:bCs/>
+                <w:sz w:val="18"/>
+                <w:szCs w:val="18"/>
+              </w:rPr>
+            </w:pPr>
+            <w:r>
+              <w:rPr>
+                <w:rFonts w:ascii="Arial" w:hAnsi="Arial" w:cs="Arial"/>
+                <w:b/>
+                <w:bCs/>
+                <w:sz w:val="18"/>
+                <w:szCs w:val="18"/>
+              </w:rPr>
+              <w:t>-</w:t>
+            </w:r>
+          </w:p>
+        </w:tc>
+        <w:tc>
+          <w:tcPr>
+            <w:tcW w:w="1417" w:type="dxa"/>
+          </w:tcPr>
+          <w:p>
+            <w:pPr>
+              <w:pStyle w:val="Cabealho"/>
+              <w:jc w:val="center"/>
+              <w:rPr>
+                <w:rFonts w:ascii="Arial" w:hAnsi="Arial" w:cs="Arial"/>
+                <w:b/>
+                <w:bCs/>
+                <w:sz w:val="18"/>
+                <w:szCs w:val="18"/>
+              </w:rPr>
+            </w:pPr>
+            <w:r>
+              <w:rPr>
+                <w:rFonts w:ascii="Arial" w:hAnsi="Arial" w:cs="Arial"/>
+                <w:b/>
+                <w:bCs/>
+                <w:sz w:val="18"/>
+                <w:szCs w:val="18"/>
+              </w:rPr>
+              <w:t>-</w:t>
+            </w:r>
+          </w:p>
+        </w:tc>
+        <w:tc>
+          <w:tcPr>
+            <w:tcW w:w="992" w:type="dxa"/>
+          </w:tcPr>
+          <w:p>
+            <w:pPr>
+              <w:pStyle w:val="Cabealho"/>
+              <w:jc w:val="center"/>
+              <w:rPr>
+                <w:rFonts w:ascii="Arial" w:hAnsi="Arial" w:cs="Arial"/>
+                <w:b/>
+                <w:bCs/>
+                <w:sz w:val="18"/>
+                <w:szCs w:val="18"/>
+              </w:rPr>
+            </w:pPr>
+            <w:r>
+              <w:rPr>
+                <w:rFonts w:ascii="Arial" w:hAnsi="Arial" w:cs="Arial"/>
+                <w:b/>
+                <w:bCs/>
+                <w:sz w:val="18"/>
+                <w:szCs w:val="18"/>
+              </w:rPr>
+              <w:t>-</w:t>
+            </w:r>
+          </w:p>
+        </w:tc>
+        <w:tc>
+          <w:tcPr>
+            <w:tcW w:w="851" w:type="dxa"/>
+          </w:tcPr>
+          <w:p>
+            <w:pPr>
+              <w:pStyle w:val="Cabealho"/>
+              <w:jc w:val="center"/>
+              <w:rPr>
+                <w:rFonts w:ascii="Arial" w:hAnsi="Arial" w:cs="Arial"/>
+                <w:b/>
+                <w:bCs/>
+                <w:sz w:val="18"/>
+                <w:szCs w:val="18"/>
+              </w:rPr>
+            </w:pPr>
+            <w:r>
+              <w:rPr>
+                <w:rFonts w:ascii="Arial" w:hAnsi="Arial" w:cs="Arial"/>
+                <w:b/>
+                <w:bCs/>
+                <w:sz w:val="18"/>
+                <w:szCs w:val="18"/>
+              </w:rPr>
+              <w:t>-</w:t>
+            </w:r>
+          </w:p>
+        </w:tc>
+        <w:tc>
+          <w:tcPr>
+            <w:tcW w:w="850" w:type="dxa"/>
+          </w:tcPr>
+          <w:p>
+            <w:pPr>
+              <w:pStyle w:val="Cabealho"/>
+              <w:jc w:val="center"/>
+              <w:rPr>
+                <w:rFonts w:ascii="Arial" w:hAnsi="Arial" w:cs="Arial"/>
+                <w:b/>
+                <w:bCs/>
+                <w:sz w:val="18"/>
+                <w:szCs w:val="18"/>
+              </w:rPr>
+            </w:pPr>
+            <w:r>
+              <w:rPr>
+                <w:rFonts w:ascii="Arial" w:hAnsi="Arial" w:cs="Arial"/>
+                <w:b/>
+                <w:bCs/>
+                <w:sz w:val="18"/>
+                <w:szCs w:val="18"/>
+              </w:rPr>
+              <w:t>-</w:t>
+            </w:r>
+          </w:p>
+        </w:tc>
+        <w:tc>
+          <w:tcPr>
+            <w:tcW w:w="993" w:type="dxa"/>
+          </w:tcPr>
+          <w:p>
+            <w:pPr>
+              <w:pStyle w:val="Cabealho"/>
+              <w:jc w:val="center"/>
+              <w:rPr>
+                <w:rFonts w:ascii="Arial" w:hAnsi="Arial" w:cs="Arial"/>
+                <w:b/>
+                <w:bCs/>
+                <w:sz w:val="18"/>
+                <w:szCs w:val="18"/>
+              </w:rPr>
+            </w:pPr>
+            <w:r>
+              <w:rPr>
+                <w:rFonts w:ascii="Arial" w:hAnsi="Arial" w:cs="Arial"/>
+                <w:b/>
+                <w:bCs/>
+                <w:sz w:val="18"/>
+                <w:szCs w:val="18"/>
+              </w:rPr>
+              <w:t>-</w:t>
+            </w:r>
+          </w:p>
+        </w:tc>
+        <w:tc>
+          <w:tcPr>
+            <w:tcW w:w="850" w:type="dxa"/>
+          </w:tcPr>
+          <w:p>
+            <w:pPr>
+              <w:pStyle w:val="Cabealho"/>
+              <w:jc w:val="center"/>
+              <w:rPr>
+                <w:rFonts w:ascii="Arial" w:hAnsi="Arial" w:cs="Arial"/>
+                <w:b/>
+                <w:bCs/>
+                <w:sz w:val="18"/>
+                <w:szCs w:val="18"/>
+              </w:rPr>
+            </w:pPr>
+            <w:r>
+              <w:rPr>
+                <w:rFonts w:ascii="Arial" w:hAnsi="Arial" w:cs="Arial"/>
+                <w:b/>
+                <w:bCs/>
+                <w:sz w:val="18"/>
+                <w:szCs w:val="18"/>
+              </w:rPr>
+              <w:t>CADASTRAR</w:t>
+            </w:r>
+          </w:p>
+        </w:tc>
+        <w:tc>
+          <w:tcPr>
+            <w:tcW w:w="1559" w:type="dxa"/>
+          </w:tcPr>
+          <w:p>
+            <w:pPr>
+              <w:pStyle w:val="Cabealho"/>
+              <w:jc w:val="center"/>
+              <w:rPr>
+                <w:rFonts w:ascii="Arial" w:hAnsi="Arial" w:cs="Arial"/>
+                <w:b/>
+                <w:bCs/>
+                <w:sz w:val="18"/>
+                <w:szCs w:val="18"/>
+              </w:rPr>
+            </w:pPr>
+            <w:r>
+              <w:rPr>
+                <w:rFonts w:ascii="Arial" w:hAnsi="Arial" w:cs="Arial"/>
+                <w:b/>
+                <w:bCs/>
+                <w:sz w:val="18"/>
+                <w:szCs w:val="18"/>
+              </w:rPr>
+              <w:t xml:space="preserve">ERRO CAMPO </w:t>
+            </w:r>
+          </w:p>
+          <w:p>
+            <w:pPr>
+              <w:pStyle w:val="Cabealho"/>
+              <w:jc w:val="center"/>
+              <w:rPr>
+                <w:rFonts w:ascii="Arial" w:hAnsi="Arial" w:cs="Arial"/>
+                <w:b/>
+                <w:bCs/>
+                <w:sz w:val="18"/>
+                <w:szCs w:val="18"/>
+              </w:rPr>
+            </w:pPr>
+            <w:r>
+              <w:rPr>
+                <w:rFonts w:ascii="Arial" w:hAnsi="Arial" w:cs="Arial"/>
+                <w:b/>
+                <w:bCs/>
+                <w:sz w:val="18"/>
+                <w:szCs w:val="18"/>
+              </w:rPr>
+              <w:t>EM BRANCO</w:t>
+            </w:r>
+          </w:p>
+        </w:tc>
+      </w:tr>
+      <w:tr>
+        <w:trPr>
+          <w:trHeight w:val="189"/>
+        </w:trPr>
         <w:tc>
           <w:tcPr>
             <w:tcW w:w="851" w:type="dxa"/>
@@ -2619,19 +2868,49 @@
                 <w:rFonts w:ascii="Arial" w:hAnsi="Arial" w:cs="Arial"/>
                 <w:b/>
                 <w:bCs/>
-                <w:sz w:val="18"/>
-                <w:szCs w:val="18"/>
-              </w:rPr>
-            </w:pPr>
-            <w:r>
-              <w:rPr>
-                <w:rFonts w:ascii="Arial" w:hAnsi="Arial" w:cs="Arial"/>
-                <w:b/>
-                <w:bCs/>
-                <w:sz w:val="18"/>
-                <w:szCs w:val="18"/>
-              </w:rPr>
-              <w:t>-</w:t>
+              </w:rPr>
+            </w:pPr>
+            <w:proofErr w:type="gramStart"/>
+            <w:r>
+              <w:rPr>
+                <w:rFonts w:ascii="Arial" w:hAnsi="Arial" w:cs="Arial"/>
+                <w:b/>
+                <w:bCs/>
+              </w:rPr>
+              <w:lastRenderedPageBreak/>
+              <w:t>7</w:t>
+            </w:r>
+            <w:proofErr w:type="gramEnd"/>
+          </w:p>
+        </w:tc>
+        <w:tc>
+          <w:tcPr>
+            <w:tcW w:w="851" w:type="dxa"/>
+            <w:tcBorders>
+              <w:bottom w:val="single" w:sz="4" w:space="0" w:color="auto"/>
+            </w:tcBorders>
+          </w:tcPr>
+          <w:p>
+            <w:pPr>
+              <w:pStyle w:val="Cabealho"/>
+              <w:jc w:val="center"/>
+              <w:rPr>
+                <w:rFonts w:ascii="Arial" w:hAnsi="Arial" w:cs="Arial"/>
+                <w:b/>
+                <w:bCs/>
+                <w:sz w:val="18"/>
+                <w:szCs w:val="18"/>
+              </w:rPr>
+            </w:pPr>
+            <w:r>
+              <w:rPr>
+                <w:rFonts w:ascii="Arial" w:hAnsi="Arial" w:cs="Arial"/>
+                <w:b/>
+                <w:bCs/>
+                <w:sz w:val="18"/>
+                <w:szCs w:val="18"/>
+              </w:rPr>
+              <w:t>BELTRANO</w:t>
             </w:r>
           </w:p>
         </w:tc>
@@ -2662,7 +2941,7 @@
                 <w:sz w:val="18"/>
                 <w:szCs w:val="18"/>
               </w:rPr>
-              <w:t>-</w:t>
+              <w:t>BELTRANO@UOL.COM</w:t>
             </w:r>
           </w:p>
         </w:tc>
@@ -2693,7 +2972,7 @@
                 <w:sz w:val="18"/>
                 <w:szCs w:val="18"/>
               </w:rPr>
-              <w:t>-</w:t>
+              <w:t>OPERADOR</w:t>
             </w:r>
           </w:p>
         </w:tc>
@@ -2724,7 +3003,7 @@
                 <w:sz w:val="18"/>
                 <w:szCs w:val="18"/>
               </w:rPr>
-              <w:t>-</w:t>
+              <w:t>USER3</w:t>
             </w:r>
           </w:p>
         </w:tc>
@@ -2755,7 +3034,7 @@
                 <w:sz w:val="18"/>
                 <w:szCs w:val="18"/>
               </w:rPr>
-              <w:t>-</w:t>
+              <w:t>BEL1</w:t>
             </w:r>
           </w:p>
         </w:tc>
@@ -2786,7 +3065,7 @@
                 <w:sz w:val="18"/>
                 <w:szCs w:val="18"/>
               </w:rPr>
-              <w:t>-</w:t>
+              <w:t>ATIVO</w:t>
             </w:r>
           </w:p>
         </w:tc>
@@ -2817,7 +3096,7 @@
                 <w:sz w:val="18"/>
                 <w:szCs w:val="18"/>
               </w:rPr>
-              <w:t>CADASTRAR</w:t>
+              <w:t>CANCELAR</w:t>
             </w:r>
           </w:p>
         </w:tc>
@@ -2848,39 +3127,15 @@
                 <w:sz w:val="18"/>
                 <w:szCs w:val="18"/>
               </w:rPr>
-              <w:t xml:space="preserve">ERRO CAMPO </w:t>
-            </w:r>
-          </w:p>
-          <w:p>
-            <w:pPr>
-              <w:pStyle w:val="Cabealho"/>
-              <w:jc w:val="center"/>
-              <w:rPr>
-                <w:rFonts w:ascii="Arial" w:hAnsi="Arial" w:cs="Arial"/>
-                <w:b/>
-                <w:bCs/>
-                <w:sz w:val="18"/>
-                <w:szCs w:val="18"/>
-              </w:rPr>
-            </w:pPr>
-            <w:r>
-              <w:rPr>
-                <w:rFonts w:ascii="Arial" w:hAnsi="Arial" w:cs="Arial"/>
-                <w:b/>
-                <w:bCs/>
-                <w:sz w:val="18"/>
-                <w:szCs w:val="18"/>
-              </w:rPr>
-              <w:t>EM BRANCO</w:t>
-            </w:r>
+              <w:t>SAIR DA TELA DE CADASTRO E VOLTAR PARA A TELA INICIAL</w:t>
+            </w:r>
+            <w:bookmarkStart w:id="0" w:name="_GoBack"/>
+            <w:bookmarkEnd w:id="0"/>
           </w:p>
         </w:tc>
       </w:tr>
     </w:tbl>
-    <w:p>
-      <w:bookmarkStart w:id="0" w:name="_GoBack"/>
-      <w:bookmarkEnd w:id="0"/>
-    </w:p>
+    <w:p/>
     <w:tbl>
       <w:tblPr>
         <w:tblW w:w="0" w:type="auto"/>
@@ -3565,7 +3820,7 @@
             <w:rPr>
               <w:b/>
             </w:rPr>
-            <w:t>02</w:t>
+            <w:t>UC. 02</w:t>
           </w:r>
         </w:p>
       </w:tc>
@@ -3606,7 +3861,7 @@
             <w:rPr>
               <w:b/>
             </w:rPr>
-            <w:t>Cadastrar usuário</w:t>
+            <w:t>CADASTRAR USUÁRIO</w:t>
           </w:r>
         </w:p>
       </w:tc>

</xml_diff>

<commit_message>
Ajustes nos casos de teste 1 ao 8
</commit_message>
<xml_diff>
--- a/4.4 Caso de Teste - UC-02 Cadastrar usuário.docx
+++ b/4.4 Caso de Teste - UC-02 Cadastrar usuário.docx
@@ -23,9 +23,10 @@
       </w:tblPr>
       <w:tblGrid>
         <w:gridCol w:w="1135"/>
-        <w:gridCol w:w="1824"/>
-        <w:gridCol w:w="2428"/>
-        <w:gridCol w:w="3827"/>
+        <w:gridCol w:w="992"/>
+        <w:gridCol w:w="2977"/>
+        <w:gridCol w:w="1984"/>
+        <w:gridCol w:w="2126"/>
       </w:tblGrid>
       <w:tr>
         <w:tc>
@@ -57,7 +58,7 @@
         <w:tc>
           <w:tcPr>
             <w:tcW w:w="8079" w:type="dxa"/>
-            <w:gridSpan w:val="3"/>
+            <w:gridSpan w:val="4"/>
             <w:tcBorders>
               <w:bottom w:val="single" w:sz="4" w:space="0" w:color="auto"/>
             </w:tcBorders>
@@ -118,7 +119,7 @@
         <w:tc>
           <w:tcPr>
             <w:tcW w:w="8079" w:type="dxa"/>
-            <w:gridSpan w:val="3"/>
+            <w:gridSpan w:val="4"/>
             <w:tcBorders>
               <w:bottom w:val="single" w:sz="4" w:space="0" w:color="auto"/>
             </w:tcBorders>
@@ -155,7 +156,7 @@
         <w:tc>
           <w:tcPr>
             <w:tcW w:w="9214" w:type="dxa"/>
-            <w:gridSpan w:val="4"/>
+            <w:gridSpan w:val="5"/>
             <w:tcBorders>
               <w:bottom w:val="single" w:sz="4" w:space="0" w:color="auto"/>
             </w:tcBorders>
@@ -188,7 +189,7 @@
         <w:tc>
           <w:tcPr>
             <w:tcW w:w="9214" w:type="dxa"/>
-            <w:gridSpan w:val="4"/>
+            <w:gridSpan w:val="5"/>
             <w:tcBorders>
               <w:bottom w:val="single" w:sz="4" w:space="0" w:color="auto"/>
             </w:tcBorders>
@@ -210,8 +211,6 @@
               </w:rPr>
               <w:t>Não se aplica</w:t>
             </w:r>
-            <w:bookmarkStart w:id="0" w:name="_GoBack"/>
-            <w:bookmarkEnd w:id="0"/>
           </w:p>
         </w:tc>
       </w:tr>
@@ -221,7 +220,7 @@
         </w:trPr>
         <w:tc>
           <w:tcPr>
-            <w:tcW w:w="2959" w:type="dxa"/>
+            <w:tcW w:w="2127" w:type="dxa"/>
             <w:gridSpan w:val="2"/>
             <w:tcBorders>
               <w:bottom w:val="single" w:sz="4" w:space="0" w:color="auto"/>
@@ -258,7 +257,7 @@
         </w:tc>
         <w:tc>
           <w:tcPr>
-            <w:tcW w:w="2428" w:type="dxa"/>
+            <w:tcW w:w="2977" w:type="dxa"/>
             <w:tcBorders>
               <w:bottom w:val="single" w:sz="4" w:space="0" w:color="auto"/>
             </w:tcBorders>
@@ -285,7 +284,7 @@
         </w:tc>
         <w:tc>
           <w:tcPr>
-            <w:tcW w:w="3827" w:type="dxa"/>
+            <w:tcW w:w="1984" w:type="dxa"/>
             <w:tcBorders>
               <w:bottom w:val="single" w:sz="4" w:space="0" w:color="auto"/>
             </w:tcBorders>
@@ -315,6 +314,42 @@
                 <w:b/>
               </w:rPr>
               <w:t>3</w:t>
+            </w:r>
+            <w:proofErr w:type="gramEnd"/>
+          </w:p>
+        </w:tc>
+        <w:tc>
+          <w:tcPr>
+            <w:tcW w:w="2126" w:type="dxa"/>
+            <w:tcBorders>
+              <w:bottom w:val="single" w:sz="4" w:space="0" w:color="auto"/>
+            </w:tcBorders>
+            <w:shd w:val="clear" w:color="auto" w:fill="BFBFBF" w:themeFill="background1" w:themeFillShade="BF"/>
+            <w:vAlign w:val="center"/>
+          </w:tcPr>
+          <w:p>
+            <w:pPr>
+              <w:pStyle w:val="Cabealho"/>
+              <w:jc w:val="center"/>
+              <w:rPr>
+                <w:rFonts w:ascii="Arial" w:hAnsi="Arial" w:cs="Arial"/>
+                <w:b/>
+              </w:rPr>
+            </w:pPr>
+            <w:r>
+              <w:rPr>
+                <w:rFonts w:ascii="Arial" w:hAnsi="Arial" w:cs="Arial"/>
+                <w:b/>
+              </w:rPr>
+              <w:t xml:space="preserve">ENTRADA </w:t>
+            </w:r>
+            <w:proofErr w:type="gramStart"/>
+            <w:r>
+              <w:rPr>
+                <w:rFonts w:ascii="Arial" w:hAnsi="Arial" w:cs="Arial"/>
+                <w:b/>
+              </w:rPr>
+              <w:t>4</w:t>
             </w:r>
             <w:proofErr w:type="gramEnd"/>
           </w:p>
@@ -326,7 +361,7 @@
         </w:trPr>
         <w:tc>
           <w:tcPr>
-            <w:tcW w:w="2959" w:type="dxa"/>
+            <w:tcW w:w="2127" w:type="dxa"/>
             <w:gridSpan w:val="2"/>
             <w:tcBorders>
               <w:bottom w:val="single" w:sz="4" w:space="0" w:color="auto"/>
@@ -354,7 +389,7 @@
         </w:tc>
         <w:tc>
           <w:tcPr>
-            <w:tcW w:w="2428" w:type="dxa"/>
+            <w:tcW w:w="2977" w:type="dxa"/>
             <w:tcBorders>
               <w:bottom w:val="single" w:sz="4" w:space="0" w:color="auto"/>
             </w:tcBorders>
@@ -375,19 +410,13 @@
                 <w:b/>
               </w:rPr>
               <w:br/>
-            </w:r>
-            <w:r>
-              <w:rPr>
-                <w:rFonts w:ascii="Arial" w:hAnsi="Arial" w:cs="Arial"/>
-                <w:b/>
-              </w:rPr>
               <w:t>EMAIL</w:t>
             </w:r>
           </w:p>
         </w:tc>
         <w:tc>
           <w:tcPr>
-            <w:tcW w:w="3827" w:type="dxa"/>
+            <w:tcW w:w="1984" w:type="dxa"/>
             <w:tcBorders>
               <w:bottom w:val="single" w:sz="4" w:space="0" w:color="auto"/>
             </w:tcBorders>
@@ -409,6 +438,33 @@
                 <w:b/>
               </w:rPr>
               <w:t>PERFIL</w:t>
+            </w:r>
+          </w:p>
+        </w:tc>
+        <w:tc>
+          <w:tcPr>
+            <w:tcW w:w="2126" w:type="dxa"/>
+            <w:tcBorders>
+              <w:bottom w:val="single" w:sz="4" w:space="0" w:color="auto"/>
+            </w:tcBorders>
+            <w:vAlign w:val="center"/>
+          </w:tcPr>
+          <w:p>
+            <w:pPr>
+              <w:spacing w:after="0" w:line="240" w:lineRule="auto"/>
+              <w:jc w:val="center"/>
+              <w:rPr>
+                <w:rFonts w:ascii="Arial" w:hAnsi="Arial" w:cs="Arial"/>
+                <w:b/>
+                <w:bCs/>
+              </w:rPr>
+            </w:pPr>
+            <w:r>
+              <w:rPr>
+                <w:rFonts w:ascii="Arial" w:hAnsi="Arial" w:cs="Arial"/>
+                <w:b/>
+              </w:rPr>
+              <w:t>LOGIN</w:t>
             </w:r>
           </w:p>
         </w:tc>
@@ -419,7 +475,7 @@
         </w:trPr>
         <w:tc>
           <w:tcPr>
-            <w:tcW w:w="2959" w:type="dxa"/>
+            <w:tcW w:w="2127" w:type="dxa"/>
             <w:gridSpan w:val="2"/>
             <w:shd w:val="pct25" w:color="auto" w:fill="auto"/>
             <w:vAlign w:val="center"/>
@@ -446,19 +502,20 @@
                 <w:rFonts w:ascii="Arial" w:hAnsi="Arial" w:cs="Arial"/>
                 <w:b/>
               </w:rPr>
-              <w:t>4</w:t>
+              <w:t>5</w:t>
             </w:r>
             <w:proofErr w:type="gramEnd"/>
           </w:p>
         </w:tc>
         <w:tc>
           <w:tcPr>
-            <w:tcW w:w="2428" w:type="dxa"/>
+            <w:tcW w:w="2977" w:type="dxa"/>
             <w:shd w:val="pct25" w:color="auto" w:fill="auto"/>
             <w:vAlign w:val="center"/>
           </w:tcPr>
           <w:p>
             <w:pPr>
+              <w:spacing w:after="0"/>
               <w:jc w:val="center"/>
               <w:rPr>
                 <w:rFonts w:ascii="Arial" w:hAnsi="Arial" w:cs="Arial"/>
@@ -478,14 +535,15 @@
                 <w:rFonts w:ascii="Arial" w:hAnsi="Arial" w:cs="Arial"/>
                 <w:b/>
               </w:rPr>
-              <w:t>5</w:t>
+              <w:t>6</w:t>
             </w:r>
             <w:proofErr w:type="gramEnd"/>
           </w:p>
         </w:tc>
         <w:tc>
           <w:tcPr>
-            <w:tcW w:w="3827" w:type="dxa"/>
+            <w:tcW w:w="4110" w:type="dxa"/>
+            <w:gridSpan w:val="2"/>
             <w:shd w:val="pct25" w:color="auto" w:fill="auto"/>
             <w:vAlign w:val="center"/>
           </w:tcPr>
@@ -511,7 +569,7 @@
                 <w:rFonts w:ascii="Arial" w:hAnsi="Arial" w:cs="Arial"/>
                 <w:b/>
               </w:rPr>
-              <w:t>6</w:t>
+              <w:t>7</w:t>
             </w:r>
             <w:proofErr w:type="gramEnd"/>
           </w:p>
@@ -523,7 +581,7 @@
         </w:trPr>
         <w:tc>
           <w:tcPr>
-            <w:tcW w:w="2959" w:type="dxa"/>
+            <w:tcW w:w="2127" w:type="dxa"/>
             <w:gridSpan w:val="2"/>
             <w:vAlign w:val="center"/>
           </w:tcPr>
@@ -541,42 +599,13 @@
                 <w:rFonts w:ascii="Arial" w:hAnsi="Arial" w:cs="Arial"/>
                 <w:b/>
               </w:rPr>
-              <w:t>LOGIN</w:t>
-            </w:r>
-          </w:p>
-        </w:tc>
-        <w:tc>
-          <w:tcPr>
-            <w:tcW w:w="2428" w:type="dxa"/>
-            <w:vAlign w:val="center"/>
-          </w:tcPr>
-          <w:p>
-            <w:pPr>
-              <w:jc w:val="center"/>
-              <w:rPr>
-                <w:rFonts w:ascii="Arial" w:hAnsi="Arial" w:cs="Arial"/>
-                <w:b/>
-              </w:rPr>
-            </w:pPr>
-            <w:r>
-              <w:rPr>
-                <w:rFonts w:ascii="Arial" w:hAnsi="Arial" w:cs="Arial"/>
-                <w:b/>
-              </w:rPr>
-              <w:br/>
-            </w:r>
-            <w:r>
-              <w:rPr>
-                <w:rFonts w:ascii="Arial" w:hAnsi="Arial" w:cs="Arial"/>
-                <w:b/>
-              </w:rPr>
               <w:t>SENHA</w:t>
             </w:r>
           </w:p>
         </w:tc>
         <w:tc>
           <w:tcPr>
-            <w:tcW w:w="3827" w:type="dxa"/>
+            <w:tcW w:w="2977" w:type="dxa"/>
             <w:vAlign w:val="center"/>
           </w:tcPr>
           <w:p>
@@ -588,21 +617,30 @@
                 <w:b/>
               </w:rPr>
             </w:pPr>
-            <w:r>
-              <w:rPr>
-                <w:rFonts w:ascii="Arial" w:hAnsi="Arial" w:cs="Arial"/>
-                <w:b/>
-              </w:rPr>
-              <w:t xml:space="preserve">BOTÃO </w:t>
-            </w:r>
-            <w:r>
-              <w:rPr>
-                <w:rFonts w:ascii="Arial" w:hAnsi="Arial" w:cs="Arial"/>
-                <w:b/>
-              </w:rPr>
-              <w:t>CADASTRAR</w:t>
-            </w:r>
-          </w:p>
+          </w:p>
+          <w:p>
+            <w:pPr>
+              <w:jc w:val="center"/>
+              <w:rPr>
+                <w:rFonts w:ascii="Arial" w:hAnsi="Arial" w:cs="Arial"/>
+                <w:b/>
+              </w:rPr>
+            </w:pPr>
+            <w:r>
+              <w:rPr>
+                <w:rFonts w:ascii="Arial" w:hAnsi="Arial" w:cs="Arial"/>
+                <w:b/>
+              </w:rPr>
+              <w:t>BOTÃO CADASTRAR</w:t>
+            </w:r>
+          </w:p>
+        </w:tc>
+        <w:tc>
+          <w:tcPr>
+            <w:tcW w:w="4110" w:type="dxa"/>
+            <w:gridSpan w:val="2"/>
+            <w:vAlign w:val="center"/>
+          </w:tcPr>
           <w:p>
             <w:pPr>
               <w:spacing w:after="0" w:line="240" w:lineRule="auto"/>
@@ -612,21 +650,12 @@
                 <w:b/>
               </w:rPr>
             </w:pPr>
-          </w:p>
-          <w:p>
-            <w:pPr>
-              <w:spacing w:after="0" w:line="240" w:lineRule="auto"/>
-              <w:rPr>
-                <w:rFonts w:ascii="Arial" w:hAnsi="Arial" w:cs="Arial"/>
-                <w:b/>
-              </w:rPr>
-            </w:pPr>
-            <w:r>
-              <w:rPr>
-                <w:rFonts w:ascii="Arial" w:hAnsi="Arial" w:cs="Arial"/>
-                <w:b/>
-              </w:rPr>
-              <w:t xml:space="preserve">           BOTÃO CANCELAR</w:t>
+            <w:r>
+              <w:rPr>
+                <w:rFonts w:ascii="Arial" w:hAnsi="Arial" w:cs="Arial"/>
+                <w:b/>
+              </w:rPr>
+              <w:t>BOTÃO CANCELAR</w:t>
             </w:r>
           </w:p>
         </w:tc>
@@ -638,7 +667,7 @@
         <w:tc>
           <w:tcPr>
             <w:tcW w:w="9214" w:type="dxa"/>
-            <w:gridSpan w:val="4"/>
+            <w:gridSpan w:val="5"/>
             <w:shd w:val="clear" w:color="auto" w:fill="BFBFBF" w:themeFill="background1" w:themeFillShade="BF"/>
             <w:vAlign w:val="center"/>
           </w:tcPr>
@@ -668,7 +697,7 @@
         <w:tc>
           <w:tcPr>
             <w:tcW w:w="9214" w:type="dxa"/>
-            <w:gridSpan w:val="4"/>
+            <w:gridSpan w:val="5"/>
             <w:tcBorders>
               <w:bottom w:val="single" w:sz="4" w:space="0" w:color="auto"/>
             </w:tcBorders>
@@ -689,23 +718,7 @@
                 <w:b/>
                 <w:bCs/>
               </w:rPr>
-              <w:t xml:space="preserve">CADASTRO DE </w:t>
-            </w:r>
-            <w:r>
-              <w:rPr>
-                <w:rFonts w:ascii="Arial" w:hAnsi="Arial" w:cs="Arial"/>
-                <w:b/>
-                <w:bCs/>
-              </w:rPr>
-              <w:t>USUÁRIO</w:t>
-            </w:r>
-            <w:r>
-              <w:rPr>
-                <w:rFonts w:ascii="Arial" w:hAnsi="Arial" w:cs="Arial"/>
-                <w:b/>
-                <w:bCs/>
-              </w:rPr>
-              <w:t xml:space="preserve"> REALIZADO COM SUCESSO</w:t>
+              <w:t>CADASTRO DE USUÁRIO REALIZADO COM SUCESSO</w:t>
             </w:r>
           </w:p>
           <w:p>
@@ -840,9 +853,9 @@
         <w:tblLook w:val="0000" w:firstRow="0" w:lastRow="0" w:firstColumn="0" w:lastColumn="0" w:noHBand="0" w:noVBand="0"/>
       </w:tblPr>
       <w:tblGrid>
-        <w:gridCol w:w="851"/>
-        <w:gridCol w:w="1276"/>
-        <w:gridCol w:w="2693"/>
+        <w:gridCol w:w="849"/>
+        <w:gridCol w:w="1277"/>
+        <w:gridCol w:w="2694"/>
         <w:gridCol w:w="2197"/>
         <w:gridCol w:w="2197"/>
       </w:tblGrid>
@@ -852,7 +865,7 @@
         </w:trPr>
         <w:tc>
           <w:tcPr>
-            <w:tcW w:w="851" w:type="dxa"/>
+            <w:tcW w:w="849" w:type="dxa"/>
             <w:shd w:val="pct25" w:color="auto" w:fill="auto"/>
             <w:vAlign w:val="center"/>
           </w:tcPr>
@@ -880,7 +893,7 @@
         </w:tc>
         <w:tc>
           <w:tcPr>
-            <w:tcW w:w="1276" w:type="dxa"/>
+            <w:tcW w:w="1277" w:type="dxa"/>
             <w:shd w:val="pct25" w:color="auto" w:fill="auto"/>
             <w:vAlign w:val="center"/>
           </w:tcPr>
@@ -908,7 +921,7 @@
         </w:tc>
         <w:tc>
           <w:tcPr>
-            <w:tcW w:w="2693" w:type="dxa"/>
+            <w:tcW w:w="2694" w:type="dxa"/>
             <w:shd w:val="pct25" w:color="auto" w:fill="auto"/>
             <w:vAlign w:val="center"/>
           </w:tcPr>
@@ -940,8 +953,7 @@
         </w:tc>
         <w:tc>
           <w:tcPr>
-            <w:tcW w:w="4394" w:type="dxa"/>
-            <w:gridSpan w:val="2"/>
+            <w:tcW w:w="2197" w:type="dxa"/>
             <w:shd w:val="pct25" w:color="auto" w:fill="auto"/>
             <w:vAlign w:val="center"/>
           </w:tcPr>
@@ -964,6 +976,36 @@
                 <w:szCs w:val="18"/>
               </w:rPr>
               <w:t>PERFIL</w:t>
+            </w:r>
+          </w:p>
+        </w:tc>
+        <w:tc>
+          <w:tcPr>
+            <w:tcW w:w="2197" w:type="dxa"/>
+            <w:shd w:val="pct25" w:color="auto" w:fill="auto"/>
+            <w:vAlign w:val="center"/>
+          </w:tcPr>
+          <w:p>
+            <w:pPr>
+              <w:pStyle w:val="Cabealho"/>
+              <w:jc w:val="center"/>
+              <w:rPr>
+                <w:rFonts w:ascii="Arial" w:hAnsi="Arial" w:cs="Arial"/>
+                <w:b/>
+                <w:bCs/>
+                <w:sz w:val="18"/>
+                <w:szCs w:val="18"/>
+              </w:rPr>
+            </w:pPr>
+            <w:r>
+              <w:rPr>
+                <w:rFonts w:ascii="Arial" w:hAnsi="Arial" w:cs="Arial"/>
+                <w:b/>
+                <w:bCs/>
+                <w:sz w:val="18"/>
+                <w:szCs w:val="18"/>
+              </w:rPr>
+              <w:t>LOGIN</w:t>
             </w:r>
           </w:p>
         </w:tc>
@@ -974,7 +1016,7 @@
         </w:trPr>
         <w:tc>
           <w:tcPr>
-            <w:tcW w:w="851" w:type="dxa"/>
+            <w:tcW w:w="849" w:type="dxa"/>
             <w:vMerge w:val="restart"/>
             <w:vAlign w:val="center"/>
           </w:tcPr>
@@ -1004,7 +1046,7 @@
         </w:tc>
         <w:tc>
           <w:tcPr>
-            <w:tcW w:w="1276" w:type="dxa"/>
+            <w:tcW w:w="1277" w:type="dxa"/>
             <w:tcBorders>
               <w:bottom w:val="single" w:sz="4" w:space="0" w:color="auto"/>
             </w:tcBorders>
@@ -1040,7 +1082,7 @@
         </w:tc>
         <w:tc>
           <w:tcPr>
-            <w:tcW w:w="2693" w:type="dxa"/>
+            <w:tcW w:w="2694" w:type="dxa"/>
             <w:tcBorders>
               <w:bottom w:val="single" w:sz="4" w:space="0" w:color="auto"/>
             </w:tcBorders>
@@ -1072,8 +1114,7 @@
         </w:tc>
         <w:tc>
           <w:tcPr>
-            <w:tcW w:w="4394" w:type="dxa"/>
-            <w:gridSpan w:val="2"/>
+            <w:tcW w:w="2197" w:type="dxa"/>
             <w:tcBorders>
               <w:bottom w:val="single" w:sz="4" w:space="0" w:color="auto"/>
             </w:tcBorders>
@@ -1096,6 +1137,34 @@
                 <w:szCs w:val="18"/>
               </w:rPr>
               <w:t>ADMINISTRADOR</w:t>
+            </w:r>
+          </w:p>
+        </w:tc>
+        <w:tc>
+          <w:tcPr>
+            <w:tcW w:w="2197" w:type="dxa"/>
+            <w:tcBorders>
+              <w:bottom w:val="single" w:sz="4" w:space="0" w:color="auto"/>
+            </w:tcBorders>
+            <w:vAlign w:val="center"/>
+          </w:tcPr>
+          <w:p>
+            <w:pPr>
+              <w:pStyle w:val="Cabealho"/>
+              <w:jc w:val="center"/>
+              <w:rPr>
+                <w:rFonts w:ascii="Arial" w:hAnsi="Arial" w:cs="Arial"/>
+                <w:sz w:val="18"/>
+                <w:szCs w:val="18"/>
+              </w:rPr>
+            </w:pPr>
+            <w:r>
+              <w:rPr>
+                <w:rFonts w:ascii="Arial" w:hAnsi="Arial" w:cs="Arial"/>
+                <w:sz w:val="18"/>
+                <w:szCs w:val="18"/>
+              </w:rPr>
+              <w:t>FULANO</w:t>
             </w:r>
           </w:p>
         </w:tc>
@@ -1106,7 +1175,7 @@
         </w:trPr>
         <w:tc>
           <w:tcPr>
-            <w:tcW w:w="851" w:type="dxa"/>
+            <w:tcW w:w="849" w:type="dxa"/>
             <w:vMerge/>
             <w:vAlign w:val="center"/>
           </w:tcPr>
@@ -1125,35 +1194,7 @@
         </w:tc>
         <w:tc>
           <w:tcPr>
-            <w:tcW w:w="1276" w:type="dxa"/>
-            <w:shd w:val="pct25" w:color="auto" w:fill="auto"/>
-            <w:vAlign w:val="center"/>
-          </w:tcPr>
-          <w:p>
-            <w:pPr>
-              <w:pStyle w:val="Cabealho"/>
-              <w:jc w:val="center"/>
-              <w:rPr>
-                <w:rFonts w:ascii="Arial" w:hAnsi="Arial" w:cs="Arial"/>
-                <w:b/>
-                <w:sz w:val="18"/>
-                <w:szCs w:val="18"/>
-              </w:rPr>
-            </w:pPr>
-            <w:r>
-              <w:rPr>
-                <w:rFonts w:ascii="Arial" w:hAnsi="Arial" w:cs="Arial"/>
-                <w:b/>
-                <w:sz w:val="18"/>
-                <w:szCs w:val="18"/>
-              </w:rPr>
-              <w:t>LOGIN</w:t>
-            </w:r>
-          </w:p>
-        </w:tc>
-        <w:tc>
-          <w:tcPr>
-            <w:tcW w:w="2693" w:type="dxa"/>
+            <w:tcW w:w="1277" w:type="dxa"/>
             <w:shd w:val="pct25" w:color="auto" w:fill="auto"/>
             <w:vAlign w:val="center"/>
           </w:tcPr>
@@ -1185,6 +1226,38 @@
         </w:tc>
         <w:tc>
           <w:tcPr>
+            <w:tcW w:w="2694" w:type="dxa"/>
+            <w:shd w:val="pct25" w:color="auto" w:fill="auto"/>
+            <w:vAlign w:val="center"/>
+          </w:tcPr>
+          <w:p>
+            <w:pPr>
+              <w:pStyle w:val="Cabealho"/>
+              <w:tabs>
+                <w:tab w:val="left" w:pos="180"/>
+                <w:tab w:val="center" w:pos="639"/>
+              </w:tabs>
+              <w:jc w:val="center"/>
+              <w:rPr>
+                <w:rFonts w:ascii="Arial" w:hAnsi="Arial" w:cs="Arial"/>
+                <w:b/>
+                <w:sz w:val="18"/>
+                <w:szCs w:val="18"/>
+              </w:rPr>
+            </w:pPr>
+            <w:r>
+              <w:rPr>
+                <w:rFonts w:ascii="Arial" w:hAnsi="Arial" w:cs="Arial"/>
+                <w:b/>
+                <w:sz w:val="18"/>
+                <w:szCs w:val="18"/>
+              </w:rPr>
+              <w:t>BOTÃO CADASTRAR</w:t>
+            </w:r>
+          </w:p>
+        </w:tc>
+        <w:tc>
+          <w:tcPr>
             <w:tcW w:w="2197" w:type="dxa"/>
             <w:shd w:val="pct25" w:color="auto" w:fill="auto"/>
             <w:vAlign w:val="center"/>
@@ -1207,7 +1280,7 @@
                 <w:sz w:val="18"/>
                 <w:szCs w:val="18"/>
               </w:rPr>
-              <w:t>BOTÃO</w:t>
+              <w:t>BOTÃO CANCELAR</w:t>
             </w:r>
           </w:p>
         </w:tc>
@@ -1246,7 +1319,7 @@
         </w:trPr>
         <w:tc>
           <w:tcPr>
-            <w:tcW w:w="851" w:type="dxa"/>
+            <w:tcW w:w="849" w:type="dxa"/>
             <w:vMerge/>
             <w:tcBorders>
               <w:bottom w:val="single" w:sz="4" w:space="0" w:color="auto"/>
@@ -1268,35 +1341,7 @@
         </w:tc>
         <w:tc>
           <w:tcPr>
-            <w:tcW w:w="1276" w:type="dxa"/>
-            <w:tcBorders>
-              <w:bottom w:val="single" w:sz="4" w:space="0" w:color="auto"/>
-            </w:tcBorders>
-            <w:vAlign w:val="center"/>
-          </w:tcPr>
-          <w:p>
-            <w:pPr>
-              <w:pStyle w:val="Cabealho"/>
-              <w:jc w:val="center"/>
-              <w:rPr>
-                <w:rFonts w:ascii="Arial" w:hAnsi="Arial" w:cs="Arial"/>
-                <w:sz w:val="18"/>
-                <w:szCs w:val="18"/>
-              </w:rPr>
-            </w:pPr>
-            <w:r>
-              <w:rPr>
-                <w:rFonts w:ascii="Arial" w:hAnsi="Arial" w:cs="Arial"/>
-                <w:sz w:val="18"/>
-                <w:szCs w:val="18"/>
-              </w:rPr>
-              <w:t>FULANO</w:t>
-            </w:r>
-          </w:p>
-        </w:tc>
-        <w:tc>
-          <w:tcPr>
-            <w:tcW w:w="2693" w:type="dxa"/>
+            <w:tcW w:w="1277" w:type="dxa"/>
             <w:tcBorders>
               <w:bottom w:val="single" w:sz="4" w:space="0" w:color="auto"/>
             </w:tcBorders>
@@ -1328,6 +1373,38 @@
         </w:tc>
         <w:tc>
           <w:tcPr>
+            <w:tcW w:w="2694" w:type="dxa"/>
+            <w:tcBorders>
+              <w:bottom w:val="single" w:sz="4" w:space="0" w:color="auto"/>
+            </w:tcBorders>
+            <w:vAlign w:val="center"/>
+          </w:tcPr>
+          <w:p>
+            <w:pPr>
+              <w:pStyle w:val="Cabealho"/>
+              <w:tabs>
+                <w:tab w:val="left" w:pos="180"/>
+                <w:tab w:val="center" w:pos="639"/>
+              </w:tabs>
+              <w:jc w:val="center"/>
+              <w:rPr>
+                <w:rFonts w:ascii="Arial" w:hAnsi="Arial" w:cs="Arial"/>
+                <w:sz w:val="18"/>
+                <w:szCs w:val="18"/>
+              </w:rPr>
+            </w:pPr>
+            <w:r>
+              <w:rPr>
+                <w:rFonts w:ascii="Arial" w:hAnsi="Arial" w:cs="Arial"/>
+                <w:sz w:val="18"/>
+                <w:szCs w:val="18"/>
+              </w:rPr>
+              <w:t>CLICAR</w:t>
+            </w:r>
+          </w:p>
+        </w:tc>
+        <w:tc>
+          <w:tcPr>
             <w:tcW w:w="2197" w:type="dxa"/>
             <w:tcBorders>
               <w:bottom w:val="single" w:sz="4" w:space="0" w:color="auto"/>
@@ -1350,7 +1427,7 @@
                 <w:sz w:val="18"/>
                 <w:szCs w:val="18"/>
               </w:rPr>
-              <w:t>CADASTRAR</w:t>
+              <w:t>NÃO CLICAR</w:t>
             </w:r>
           </w:p>
         </w:tc>
@@ -1389,7 +1466,7 @@
         </w:trPr>
         <w:tc>
           <w:tcPr>
-            <w:tcW w:w="851" w:type="dxa"/>
+            <w:tcW w:w="849" w:type="dxa"/>
             <w:shd w:val="pct25" w:color="auto" w:fill="auto"/>
             <w:vAlign w:val="center"/>
           </w:tcPr>
@@ -1417,7 +1494,7 @@
         </w:tc>
         <w:tc>
           <w:tcPr>
-            <w:tcW w:w="1276" w:type="dxa"/>
+            <w:tcW w:w="1277" w:type="dxa"/>
             <w:shd w:val="pct25" w:color="auto" w:fill="auto"/>
             <w:vAlign w:val="center"/>
           </w:tcPr>
@@ -1445,7 +1522,7 @@
         </w:tc>
         <w:tc>
           <w:tcPr>
-            <w:tcW w:w="2693" w:type="dxa"/>
+            <w:tcW w:w="2694" w:type="dxa"/>
             <w:shd w:val="pct25" w:color="auto" w:fill="auto"/>
             <w:vAlign w:val="center"/>
           </w:tcPr>
@@ -1477,8 +1554,7 @@
         </w:tc>
         <w:tc>
           <w:tcPr>
-            <w:tcW w:w="4394" w:type="dxa"/>
-            <w:gridSpan w:val="2"/>
+            <w:tcW w:w="2197" w:type="dxa"/>
             <w:shd w:val="pct25" w:color="auto" w:fill="auto"/>
             <w:vAlign w:val="center"/>
           </w:tcPr>
@@ -1501,6 +1577,34 @@
                 <w:szCs w:val="18"/>
               </w:rPr>
               <w:t>PERFIL</w:t>
+            </w:r>
+          </w:p>
+        </w:tc>
+        <w:tc>
+          <w:tcPr>
+            <w:tcW w:w="2197" w:type="dxa"/>
+            <w:shd w:val="pct25" w:color="auto" w:fill="auto"/>
+            <w:vAlign w:val="center"/>
+          </w:tcPr>
+          <w:p>
+            <w:pPr>
+              <w:pStyle w:val="Cabealho"/>
+              <w:jc w:val="center"/>
+              <w:rPr>
+                <w:rFonts w:ascii="Arial" w:hAnsi="Arial" w:cs="Arial"/>
+                <w:b/>
+                <w:sz w:val="18"/>
+                <w:szCs w:val="18"/>
+              </w:rPr>
+            </w:pPr>
+            <w:r>
+              <w:rPr>
+                <w:rFonts w:ascii="Arial" w:hAnsi="Arial" w:cs="Arial"/>
+                <w:b/>
+                <w:sz w:val="18"/>
+                <w:szCs w:val="18"/>
+              </w:rPr>
+              <w:t>LOGIN</w:t>
             </w:r>
           </w:p>
         </w:tc>
@@ -1511,7 +1615,7 @@
         </w:trPr>
         <w:tc>
           <w:tcPr>
-            <w:tcW w:w="851" w:type="dxa"/>
+            <w:tcW w:w="849" w:type="dxa"/>
             <w:vMerge w:val="restart"/>
             <w:vAlign w:val="center"/>
           </w:tcPr>
@@ -1541,7 +1645,7 @@
         </w:tc>
         <w:tc>
           <w:tcPr>
-            <w:tcW w:w="1276" w:type="dxa"/>
+            <w:tcW w:w="1277" w:type="dxa"/>
             <w:tcBorders>
               <w:bottom w:val="single" w:sz="4" w:space="0" w:color="auto"/>
             </w:tcBorders>
@@ -1585,7 +1689,7 @@
         </w:tc>
         <w:tc>
           <w:tcPr>
-            <w:tcW w:w="2693" w:type="dxa"/>
+            <w:tcW w:w="2694" w:type="dxa"/>
             <w:tcBorders>
               <w:bottom w:val="single" w:sz="4" w:space="0" w:color="auto"/>
             </w:tcBorders>
@@ -1617,8 +1721,7 @@
         </w:tc>
         <w:tc>
           <w:tcPr>
-            <w:tcW w:w="4394" w:type="dxa"/>
-            <w:gridSpan w:val="2"/>
+            <w:tcW w:w="2197" w:type="dxa"/>
             <w:tcBorders>
               <w:bottom w:val="single" w:sz="4" w:space="0" w:color="auto"/>
             </w:tcBorders>
@@ -1641,6 +1744,34 @@
                 <w:szCs w:val="18"/>
               </w:rPr>
               <w:t>GESTOR</w:t>
+            </w:r>
+          </w:p>
+        </w:tc>
+        <w:tc>
+          <w:tcPr>
+            <w:tcW w:w="2197" w:type="dxa"/>
+            <w:tcBorders>
+              <w:bottom w:val="single" w:sz="4" w:space="0" w:color="auto"/>
+            </w:tcBorders>
+            <w:vAlign w:val="center"/>
+          </w:tcPr>
+          <w:p>
+            <w:pPr>
+              <w:pStyle w:val="Cabealho"/>
+              <w:jc w:val="center"/>
+              <w:rPr>
+                <w:rFonts w:ascii="Arial" w:hAnsi="Arial" w:cs="Arial"/>
+                <w:sz w:val="18"/>
+                <w:szCs w:val="18"/>
+              </w:rPr>
+            </w:pPr>
+            <w:r>
+              <w:rPr>
+                <w:rFonts w:ascii="Arial" w:hAnsi="Arial" w:cs="Arial"/>
+                <w:sz w:val="18"/>
+                <w:szCs w:val="18"/>
+              </w:rPr>
+              <w:t>CICLANO</w:t>
             </w:r>
           </w:p>
         </w:tc>
@@ -1651,7 +1782,7 @@
         </w:trPr>
         <w:tc>
           <w:tcPr>
-            <w:tcW w:w="851" w:type="dxa"/>
+            <w:tcW w:w="849" w:type="dxa"/>
             <w:vMerge/>
             <w:vAlign w:val="center"/>
           </w:tcPr>
@@ -1670,7 +1801,7 @@
         </w:tc>
         <w:tc>
           <w:tcPr>
-            <w:tcW w:w="1276" w:type="dxa"/>
+            <w:tcW w:w="1277" w:type="dxa"/>
             <w:shd w:val="pct25" w:color="auto" w:fill="auto"/>
             <w:vAlign w:val="center"/>
           </w:tcPr>
@@ -1692,13 +1823,13 @@
                 <w:sz w:val="18"/>
                 <w:szCs w:val="18"/>
               </w:rPr>
-              <w:t>LOGIN</w:t>
-            </w:r>
-          </w:p>
-        </w:tc>
-        <w:tc>
-          <w:tcPr>
-            <w:tcW w:w="2693" w:type="dxa"/>
+              <w:t>SENHA</w:t>
+            </w:r>
+          </w:p>
+        </w:tc>
+        <w:tc>
+          <w:tcPr>
+            <w:tcW w:w="2694" w:type="dxa"/>
             <w:shd w:val="pct25" w:color="auto" w:fill="auto"/>
             <w:vAlign w:val="center"/>
           </w:tcPr>
@@ -1724,7 +1855,7 @@
                 <w:sz w:val="18"/>
                 <w:szCs w:val="18"/>
               </w:rPr>
-              <w:t>SENHA</w:t>
+              <w:t>BOTÃO CADASTRAR</w:t>
             </w:r>
           </w:p>
         </w:tc>
@@ -1753,6 +1884,15 @@
                 <w:szCs w:val="18"/>
               </w:rPr>
               <w:t>BOTÃO</w:t>
+            </w:r>
+            <w:r>
+              <w:rPr>
+                <w:rFonts w:ascii="Arial" w:hAnsi="Arial" w:cs="Arial"/>
+                <w:b/>
+                <w:sz w:val="18"/>
+                <w:szCs w:val="18"/>
+              </w:rPr>
+              <w:t xml:space="preserve"> CANCELAR</w:t>
             </w:r>
           </w:p>
         </w:tc>
@@ -1791,7 +1931,7 @@
         </w:trPr>
         <w:tc>
           <w:tcPr>
-            <w:tcW w:w="851" w:type="dxa"/>
+            <w:tcW w:w="849" w:type="dxa"/>
             <w:vMerge/>
             <w:tcBorders>
               <w:bottom w:val="single" w:sz="4" w:space="0" w:color="auto"/>
@@ -1813,35 +1953,35 @@
         </w:tc>
         <w:tc>
           <w:tcPr>
-            <w:tcW w:w="1276" w:type="dxa"/>
-            <w:tcBorders>
-              <w:bottom w:val="single" w:sz="4" w:space="0" w:color="auto"/>
-            </w:tcBorders>
-            <w:vAlign w:val="center"/>
-          </w:tcPr>
-          <w:p>
-            <w:pPr>
-              <w:pStyle w:val="Cabealho"/>
-              <w:jc w:val="center"/>
-              <w:rPr>
-                <w:rFonts w:ascii="Arial" w:hAnsi="Arial" w:cs="Arial"/>
-                <w:sz w:val="18"/>
-                <w:szCs w:val="18"/>
-              </w:rPr>
-            </w:pPr>
-            <w:r>
-              <w:rPr>
-                <w:rFonts w:ascii="Arial" w:hAnsi="Arial" w:cs="Arial"/>
-                <w:sz w:val="18"/>
-                <w:szCs w:val="18"/>
-              </w:rPr>
-              <w:t>CICLANO</w:t>
-            </w:r>
-          </w:p>
-        </w:tc>
-        <w:tc>
-          <w:tcPr>
-            <w:tcW w:w="2693" w:type="dxa"/>
+            <w:tcW w:w="1277" w:type="dxa"/>
+            <w:tcBorders>
+              <w:bottom w:val="single" w:sz="4" w:space="0" w:color="auto"/>
+            </w:tcBorders>
+            <w:vAlign w:val="center"/>
+          </w:tcPr>
+          <w:p>
+            <w:pPr>
+              <w:pStyle w:val="Cabealho"/>
+              <w:jc w:val="center"/>
+              <w:rPr>
+                <w:rFonts w:ascii="Arial" w:hAnsi="Arial" w:cs="Arial"/>
+                <w:sz w:val="18"/>
+                <w:szCs w:val="18"/>
+              </w:rPr>
+            </w:pPr>
+            <w:r>
+              <w:rPr>
+                <w:rFonts w:ascii="Arial" w:hAnsi="Arial" w:cs="Arial"/>
+                <w:sz w:val="18"/>
+                <w:szCs w:val="18"/>
+              </w:rPr>
+              <w:t>CIC123</w:t>
+            </w:r>
+          </w:p>
+        </w:tc>
+        <w:tc>
+          <w:tcPr>
+            <w:tcW w:w="2694" w:type="dxa"/>
             <w:tcBorders>
               <w:bottom w:val="single" w:sz="4" w:space="0" w:color="auto"/>
             </w:tcBorders>
@@ -1867,7 +2007,7 @@
                 <w:sz w:val="18"/>
                 <w:szCs w:val="18"/>
               </w:rPr>
-              <w:t>CIC123</w:t>
+              <w:t>CICLAR</w:t>
             </w:r>
           </w:p>
         </w:tc>
@@ -1895,7 +2035,7 @@
                 <w:sz w:val="18"/>
                 <w:szCs w:val="18"/>
               </w:rPr>
-              <w:t>CADASTRAR</w:t>
+              <w:t>NÃO CLICAR</w:t>
             </w:r>
           </w:p>
         </w:tc>
@@ -1931,15 +2071,7 @@
                 <w:sz w:val="18"/>
                 <w:szCs w:val="18"/>
               </w:rPr>
-              <w:t xml:space="preserve">DADOS INVÁLIDOS INFORMADOS </w:t>
-            </w:r>
-            <w:r>
-              <w:rPr>
-                <w:rFonts w:ascii="Arial" w:hAnsi="Arial" w:cs="Arial"/>
-                <w:sz w:val="18"/>
-                <w:szCs w:val="18"/>
-              </w:rPr>
-              <w:t>(</w:t>
+              <w:t>DADOS INVÁLIDOS INFORMADOS (</w:t>
             </w:r>
             <w:r>
               <w:rPr>
@@ -1966,7 +2098,7 @@
         </w:trPr>
         <w:tc>
           <w:tcPr>
-            <w:tcW w:w="851" w:type="dxa"/>
+            <w:tcW w:w="849" w:type="dxa"/>
             <w:shd w:val="pct25" w:color="auto" w:fill="auto"/>
             <w:vAlign w:val="center"/>
           </w:tcPr>
@@ -1994,7 +2126,7 @@
         </w:tc>
         <w:tc>
           <w:tcPr>
-            <w:tcW w:w="1276" w:type="dxa"/>
+            <w:tcW w:w="1277" w:type="dxa"/>
             <w:shd w:val="pct25" w:color="auto" w:fill="auto"/>
             <w:vAlign w:val="center"/>
           </w:tcPr>
@@ -2021,7 +2153,7 @@
         </w:tc>
         <w:tc>
           <w:tcPr>
-            <w:tcW w:w="2693" w:type="dxa"/>
+            <w:tcW w:w="2694" w:type="dxa"/>
             <w:shd w:val="pct25" w:color="auto" w:fill="auto"/>
             <w:vAlign w:val="center"/>
           </w:tcPr>
@@ -2052,8 +2184,7 @@
         </w:tc>
         <w:tc>
           <w:tcPr>
-            <w:tcW w:w="4394" w:type="dxa"/>
-            <w:gridSpan w:val="2"/>
+            <w:tcW w:w="2197" w:type="dxa"/>
             <w:shd w:val="pct25" w:color="auto" w:fill="auto"/>
             <w:vAlign w:val="center"/>
           </w:tcPr>
@@ -2075,6 +2206,34 @@
                 <w:szCs w:val="18"/>
               </w:rPr>
               <w:t>PERFIL</w:t>
+            </w:r>
+          </w:p>
+        </w:tc>
+        <w:tc>
+          <w:tcPr>
+            <w:tcW w:w="2197" w:type="dxa"/>
+            <w:shd w:val="pct25" w:color="auto" w:fill="auto"/>
+            <w:vAlign w:val="center"/>
+          </w:tcPr>
+          <w:p>
+            <w:pPr>
+              <w:pStyle w:val="Cabealho"/>
+              <w:jc w:val="center"/>
+              <w:rPr>
+                <w:rFonts w:ascii="Arial" w:hAnsi="Arial" w:cs="Arial"/>
+                <w:b/>
+                <w:sz w:val="18"/>
+                <w:szCs w:val="18"/>
+              </w:rPr>
+            </w:pPr>
+            <w:r>
+              <w:rPr>
+                <w:rFonts w:ascii="Arial" w:hAnsi="Arial" w:cs="Arial"/>
+                <w:b/>
+                <w:sz w:val="18"/>
+                <w:szCs w:val="18"/>
+              </w:rPr>
+              <w:t>LOGIN</w:t>
             </w:r>
           </w:p>
         </w:tc>
@@ -2085,7 +2244,7 @@
         </w:trPr>
         <w:tc>
           <w:tcPr>
-            <w:tcW w:w="851" w:type="dxa"/>
+            <w:tcW w:w="849" w:type="dxa"/>
             <w:vMerge w:val="restart"/>
             <w:vAlign w:val="center"/>
           </w:tcPr>
@@ -2115,7 +2274,7 @@
         </w:tc>
         <w:tc>
           <w:tcPr>
-            <w:tcW w:w="1276" w:type="dxa"/>
+            <w:tcW w:w="1277" w:type="dxa"/>
             <w:tcBorders>
               <w:bottom w:val="single" w:sz="4" w:space="0" w:color="auto"/>
             </w:tcBorders>
@@ -2167,7 +2326,7 @@
         </w:tc>
         <w:tc>
           <w:tcPr>
-            <w:tcW w:w="2693" w:type="dxa"/>
+            <w:tcW w:w="2694" w:type="dxa"/>
             <w:tcBorders>
               <w:bottom w:val="single" w:sz="4" w:space="0" w:color="auto"/>
             </w:tcBorders>
@@ -2207,8 +2366,7 @@
         </w:tc>
         <w:tc>
           <w:tcPr>
-            <w:tcW w:w="4394" w:type="dxa"/>
-            <w:gridSpan w:val="2"/>
+            <w:tcW w:w="2197" w:type="dxa"/>
             <w:tcBorders>
               <w:bottom w:val="single" w:sz="4" w:space="0" w:color="auto"/>
             </w:tcBorders>
@@ -2231,6 +2389,34 @@
                 <w:szCs w:val="18"/>
               </w:rPr>
               <w:t>GESTOR</w:t>
+            </w:r>
+          </w:p>
+        </w:tc>
+        <w:tc>
+          <w:tcPr>
+            <w:tcW w:w="2197" w:type="dxa"/>
+            <w:tcBorders>
+              <w:bottom w:val="single" w:sz="4" w:space="0" w:color="auto"/>
+            </w:tcBorders>
+            <w:vAlign w:val="center"/>
+          </w:tcPr>
+          <w:p>
+            <w:pPr>
+              <w:pStyle w:val="Cabealho"/>
+              <w:jc w:val="center"/>
+              <w:rPr>
+                <w:rFonts w:ascii="Arial" w:hAnsi="Arial" w:cs="Arial"/>
+                <w:sz w:val="18"/>
+                <w:szCs w:val="18"/>
+              </w:rPr>
+            </w:pPr>
+            <w:r>
+              <w:rPr>
+                <w:rFonts w:ascii="Arial" w:hAnsi="Arial" w:cs="Arial"/>
+                <w:sz w:val="18"/>
+                <w:szCs w:val="18"/>
+              </w:rPr>
+              <w:t>BELTRANO</w:t>
             </w:r>
           </w:p>
         </w:tc>
@@ -2241,7 +2427,7 @@
         </w:trPr>
         <w:tc>
           <w:tcPr>
-            <w:tcW w:w="851" w:type="dxa"/>
+            <w:tcW w:w="849" w:type="dxa"/>
             <w:vMerge/>
             <w:vAlign w:val="center"/>
           </w:tcPr>
@@ -2260,7 +2446,7 @@
         </w:tc>
         <w:tc>
           <w:tcPr>
-            <w:tcW w:w="1276" w:type="dxa"/>
+            <w:tcW w:w="1277" w:type="dxa"/>
             <w:shd w:val="pct25" w:color="auto" w:fill="auto"/>
             <w:vAlign w:val="center"/>
           </w:tcPr>
@@ -2281,13 +2467,13 @@
                 <w:sz w:val="18"/>
                 <w:szCs w:val="18"/>
               </w:rPr>
-              <w:t>LOGIN</w:t>
-            </w:r>
-          </w:p>
-        </w:tc>
-        <w:tc>
-          <w:tcPr>
-            <w:tcW w:w="2693" w:type="dxa"/>
+              <w:t>SENHA</w:t>
+            </w:r>
+          </w:p>
+        </w:tc>
+        <w:tc>
+          <w:tcPr>
+            <w:tcW w:w="2694" w:type="dxa"/>
             <w:shd w:val="pct25" w:color="auto" w:fill="auto"/>
             <w:vAlign w:val="center"/>
           </w:tcPr>
@@ -2312,7 +2498,7 @@
                 <w:sz w:val="18"/>
                 <w:szCs w:val="18"/>
               </w:rPr>
-              <w:t>SENHA</w:t>
+              <w:t>BOTÃO CADASTRAR</w:t>
             </w:r>
           </w:p>
         </w:tc>
@@ -2340,6 +2526,15 @@
                 <w:szCs w:val="18"/>
               </w:rPr>
               <w:t>BOTÃO</w:t>
+            </w:r>
+            <w:r>
+              <w:rPr>
+                <w:rFonts w:ascii="Arial" w:hAnsi="Arial" w:cs="Arial"/>
+                <w:b/>
+                <w:sz w:val="18"/>
+                <w:szCs w:val="18"/>
+              </w:rPr>
+              <w:t xml:space="preserve"> CANCELAR</w:t>
             </w:r>
           </w:p>
         </w:tc>
@@ -2377,7 +2572,7 @@
         </w:trPr>
         <w:tc>
           <w:tcPr>
-            <w:tcW w:w="851" w:type="dxa"/>
+            <w:tcW w:w="849" w:type="dxa"/>
             <w:vMerge/>
             <w:tcBorders>
               <w:bottom w:val="single" w:sz="4" w:space="0" w:color="auto"/>
@@ -2399,35 +2594,35 @@
         </w:tc>
         <w:tc>
           <w:tcPr>
-            <w:tcW w:w="1276" w:type="dxa"/>
-            <w:tcBorders>
-              <w:bottom w:val="single" w:sz="4" w:space="0" w:color="auto"/>
-            </w:tcBorders>
-            <w:vAlign w:val="center"/>
-          </w:tcPr>
-          <w:p>
-            <w:pPr>
-              <w:pStyle w:val="Cabealho"/>
-              <w:jc w:val="center"/>
-              <w:rPr>
-                <w:rFonts w:ascii="Arial" w:hAnsi="Arial" w:cs="Arial"/>
-                <w:sz w:val="18"/>
-                <w:szCs w:val="18"/>
-              </w:rPr>
-            </w:pPr>
-            <w:r>
-              <w:rPr>
-                <w:rFonts w:ascii="Arial" w:hAnsi="Arial" w:cs="Arial"/>
-                <w:sz w:val="18"/>
-                <w:szCs w:val="18"/>
-              </w:rPr>
-              <w:t>BELTRANO</w:t>
-            </w:r>
-          </w:p>
-        </w:tc>
-        <w:tc>
-          <w:tcPr>
-            <w:tcW w:w="2693" w:type="dxa"/>
+            <w:tcW w:w="1277" w:type="dxa"/>
+            <w:tcBorders>
+              <w:bottom w:val="single" w:sz="4" w:space="0" w:color="auto"/>
+            </w:tcBorders>
+            <w:vAlign w:val="center"/>
+          </w:tcPr>
+          <w:p>
+            <w:pPr>
+              <w:pStyle w:val="Cabealho"/>
+              <w:jc w:val="center"/>
+              <w:rPr>
+                <w:rFonts w:ascii="Arial" w:hAnsi="Arial" w:cs="Arial"/>
+                <w:sz w:val="18"/>
+                <w:szCs w:val="18"/>
+              </w:rPr>
+            </w:pPr>
+            <w:r>
+              <w:rPr>
+                <w:rFonts w:ascii="Arial" w:hAnsi="Arial" w:cs="Arial"/>
+                <w:sz w:val="18"/>
+                <w:szCs w:val="18"/>
+              </w:rPr>
+              <w:t>VAZIO</w:t>
+            </w:r>
+          </w:p>
+        </w:tc>
+        <w:tc>
+          <w:tcPr>
+            <w:tcW w:w="2694" w:type="dxa"/>
             <w:tcBorders>
               <w:bottom w:val="single" w:sz="4" w:space="0" w:color="auto"/>
             </w:tcBorders>
@@ -2453,7 +2648,7 @@
                 <w:sz w:val="18"/>
                 <w:szCs w:val="18"/>
               </w:rPr>
-              <w:t>VAZIO</w:t>
+              <w:t>CLICAR</w:t>
             </w:r>
           </w:p>
         </w:tc>
@@ -2481,7 +2676,7 @@
                 <w:sz w:val="18"/>
                 <w:szCs w:val="18"/>
               </w:rPr>
-              <w:t>CADASTRAR</w:t>
+              <w:t>NÃO CLICAR</w:t>
             </w:r>
           </w:p>
         </w:tc>
@@ -2536,7 +2731,7 @@
         </w:trPr>
         <w:tc>
           <w:tcPr>
-            <w:tcW w:w="851" w:type="dxa"/>
+            <w:tcW w:w="849" w:type="dxa"/>
             <w:shd w:val="pct25" w:color="auto" w:fill="auto"/>
             <w:vAlign w:val="center"/>
           </w:tcPr>
@@ -2565,7 +2760,7 @@
         </w:tc>
         <w:tc>
           <w:tcPr>
-            <w:tcW w:w="1276" w:type="dxa"/>
+            <w:tcW w:w="1277" w:type="dxa"/>
             <w:shd w:val="pct25" w:color="auto" w:fill="auto"/>
             <w:vAlign w:val="center"/>
           </w:tcPr>
@@ -2592,7 +2787,7 @@
         </w:tc>
         <w:tc>
           <w:tcPr>
-            <w:tcW w:w="2693" w:type="dxa"/>
+            <w:tcW w:w="2694" w:type="dxa"/>
             <w:shd w:val="pct25" w:color="auto" w:fill="auto"/>
             <w:vAlign w:val="center"/>
           </w:tcPr>
@@ -2623,8 +2818,7 @@
         </w:tc>
         <w:tc>
           <w:tcPr>
-            <w:tcW w:w="4394" w:type="dxa"/>
-            <w:gridSpan w:val="2"/>
+            <w:tcW w:w="2197" w:type="dxa"/>
             <w:shd w:val="pct25" w:color="auto" w:fill="auto"/>
             <w:vAlign w:val="center"/>
           </w:tcPr>
@@ -2646,6 +2840,34 @@
                 <w:szCs w:val="18"/>
               </w:rPr>
               <w:t>PERFIL</w:t>
+            </w:r>
+          </w:p>
+        </w:tc>
+        <w:tc>
+          <w:tcPr>
+            <w:tcW w:w="2197" w:type="dxa"/>
+            <w:shd w:val="pct25" w:color="auto" w:fill="auto"/>
+            <w:vAlign w:val="center"/>
+          </w:tcPr>
+          <w:p>
+            <w:pPr>
+              <w:pStyle w:val="Cabealho"/>
+              <w:jc w:val="center"/>
+              <w:rPr>
+                <w:rFonts w:ascii="Arial" w:hAnsi="Arial" w:cs="Arial"/>
+                <w:b/>
+                <w:sz w:val="18"/>
+                <w:szCs w:val="18"/>
+              </w:rPr>
+            </w:pPr>
+            <w:r>
+              <w:rPr>
+                <w:rFonts w:ascii="Arial" w:hAnsi="Arial" w:cs="Arial"/>
+                <w:b/>
+                <w:sz w:val="18"/>
+                <w:szCs w:val="18"/>
+              </w:rPr>
+              <w:t>LOGIN</w:t>
             </w:r>
           </w:p>
         </w:tc>
@@ -2656,7 +2878,7 @@
         </w:trPr>
         <w:tc>
           <w:tcPr>
-            <w:tcW w:w="851" w:type="dxa"/>
+            <w:tcW w:w="849" w:type="dxa"/>
             <w:vMerge w:val="restart"/>
             <w:vAlign w:val="center"/>
           </w:tcPr>
@@ -2686,7 +2908,7 @@
         </w:tc>
         <w:tc>
           <w:tcPr>
-            <w:tcW w:w="1276" w:type="dxa"/>
+            <w:tcW w:w="1277" w:type="dxa"/>
             <w:tcBorders>
               <w:bottom w:val="single" w:sz="4" w:space="0" w:color="auto"/>
             </w:tcBorders>
@@ -2738,7 +2960,7 @@
         </w:tc>
         <w:tc>
           <w:tcPr>
-            <w:tcW w:w="2693" w:type="dxa"/>
+            <w:tcW w:w="2694" w:type="dxa"/>
             <w:tcBorders>
               <w:bottom w:val="single" w:sz="4" w:space="0" w:color="auto"/>
             </w:tcBorders>
@@ -2778,8 +3000,7 @@
         </w:tc>
         <w:tc>
           <w:tcPr>
-            <w:tcW w:w="4394" w:type="dxa"/>
-            <w:gridSpan w:val="2"/>
+            <w:tcW w:w="2197" w:type="dxa"/>
             <w:tcBorders>
               <w:bottom w:val="single" w:sz="4" w:space="0" w:color="auto"/>
             </w:tcBorders>
@@ -2802,6 +3023,34 @@
                 <w:szCs w:val="18"/>
               </w:rPr>
               <w:t>GESTOR</w:t>
+            </w:r>
+          </w:p>
+        </w:tc>
+        <w:tc>
+          <w:tcPr>
+            <w:tcW w:w="2197" w:type="dxa"/>
+            <w:tcBorders>
+              <w:bottom w:val="single" w:sz="4" w:space="0" w:color="auto"/>
+            </w:tcBorders>
+            <w:vAlign w:val="center"/>
+          </w:tcPr>
+          <w:p>
+            <w:pPr>
+              <w:pStyle w:val="Cabealho"/>
+              <w:jc w:val="center"/>
+              <w:rPr>
+                <w:rFonts w:ascii="Arial" w:hAnsi="Arial" w:cs="Arial"/>
+                <w:sz w:val="18"/>
+                <w:szCs w:val="18"/>
+              </w:rPr>
+            </w:pPr>
+            <w:r>
+              <w:rPr>
+                <w:rFonts w:ascii="Arial" w:hAnsi="Arial" w:cs="Arial"/>
+                <w:sz w:val="18"/>
+                <w:szCs w:val="18"/>
+              </w:rPr>
+              <w:t>BELTRANO</w:t>
             </w:r>
           </w:p>
         </w:tc>
@@ -2812,7 +3061,7 @@
         </w:trPr>
         <w:tc>
           <w:tcPr>
-            <w:tcW w:w="851" w:type="dxa"/>
+            <w:tcW w:w="849" w:type="dxa"/>
             <w:vMerge/>
             <w:vAlign w:val="center"/>
           </w:tcPr>
@@ -2831,7 +3080,7 @@
         </w:tc>
         <w:tc>
           <w:tcPr>
-            <w:tcW w:w="1276" w:type="dxa"/>
+            <w:tcW w:w="1277" w:type="dxa"/>
             <w:shd w:val="pct25" w:color="auto" w:fill="auto"/>
             <w:vAlign w:val="center"/>
           </w:tcPr>
@@ -2852,13 +3101,13 @@
                 <w:sz w:val="18"/>
                 <w:szCs w:val="18"/>
               </w:rPr>
-              <w:t>LOGIN</w:t>
-            </w:r>
-          </w:p>
-        </w:tc>
-        <w:tc>
-          <w:tcPr>
-            <w:tcW w:w="2693" w:type="dxa"/>
+              <w:t>SENHA</w:t>
+            </w:r>
+          </w:p>
+        </w:tc>
+        <w:tc>
+          <w:tcPr>
+            <w:tcW w:w="2694" w:type="dxa"/>
             <w:shd w:val="pct25" w:color="auto" w:fill="auto"/>
             <w:vAlign w:val="center"/>
           </w:tcPr>
@@ -2883,7 +3132,7 @@
                 <w:sz w:val="18"/>
                 <w:szCs w:val="18"/>
               </w:rPr>
-              <w:t>SENHA</w:t>
+              <w:t>BOTÃO CADASTRAR</w:t>
             </w:r>
           </w:p>
         </w:tc>
@@ -2911,6 +3160,15 @@
                 <w:szCs w:val="18"/>
               </w:rPr>
               <w:t>BOTÃO</w:t>
+            </w:r>
+            <w:r>
+              <w:rPr>
+                <w:rFonts w:ascii="Arial" w:hAnsi="Arial" w:cs="Arial"/>
+                <w:b/>
+                <w:sz w:val="18"/>
+                <w:szCs w:val="18"/>
+              </w:rPr>
+              <w:t xml:space="preserve"> CANCELAR</w:t>
             </w:r>
           </w:p>
         </w:tc>
@@ -2948,7 +3206,7 @@
         </w:trPr>
         <w:tc>
           <w:tcPr>
-            <w:tcW w:w="851" w:type="dxa"/>
+            <w:tcW w:w="849" w:type="dxa"/>
             <w:vMerge/>
             <w:tcBorders>
               <w:bottom w:val="single" w:sz="4" w:space="0" w:color="auto"/>
@@ -2970,35 +3228,35 @@
         </w:tc>
         <w:tc>
           <w:tcPr>
-            <w:tcW w:w="1276" w:type="dxa"/>
-            <w:tcBorders>
-              <w:bottom w:val="single" w:sz="4" w:space="0" w:color="auto"/>
-            </w:tcBorders>
-            <w:vAlign w:val="center"/>
-          </w:tcPr>
-          <w:p>
-            <w:pPr>
-              <w:pStyle w:val="Cabealho"/>
-              <w:jc w:val="center"/>
-              <w:rPr>
-                <w:rFonts w:ascii="Arial" w:hAnsi="Arial" w:cs="Arial"/>
-                <w:sz w:val="18"/>
-                <w:szCs w:val="18"/>
-              </w:rPr>
-            </w:pPr>
-            <w:r>
-              <w:rPr>
-                <w:rFonts w:ascii="Arial" w:hAnsi="Arial" w:cs="Arial"/>
-                <w:sz w:val="18"/>
-                <w:szCs w:val="18"/>
-              </w:rPr>
-              <w:t>BELTRANO</w:t>
-            </w:r>
-          </w:p>
-        </w:tc>
-        <w:tc>
-          <w:tcPr>
-            <w:tcW w:w="2693" w:type="dxa"/>
+            <w:tcW w:w="1277" w:type="dxa"/>
+            <w:tcBorders>
+              <w:bottom w:val="single" w:sz="4" w:space="0" w:color="auto"/>
+            </w:tcBorders>
+            <w:vAlign w:val="center"/>
+          </w:tcPr>
+          <w:p>
+            <w:pPr>
+              <w:pStyle w:val="Cabealho"/>
+              <w:jc w:val="center"/>
+              <w:rPr>
+                <w:rFonts w:ascii="Arial" w:hAnsi="Arial" w:cs="Arial"/>
+                <w:sz w:val="18"/>
+                <w:szCs w:val="18"/>
+              </w:rPr>
+            </w:pPr>
+            <w:r>
+              <w:rPr>
+                <w:rFonts w:ascii="Arial" w:hAnsi="Arial" w:cs="Arial"/>
+                <w:sz w:val="18"/>
+                <w:szCs w:val="18"/>
+              </w:rPr>
+              <w:t>BEL1</w:t>
+            </w:r>
+          </w:p>
+        </w:tc>
+        <w:tc>
+          <w:tcPr>
+            <w:tcW w:w="2694" w:type="dxa"/>
             <w:tcBorders>
               <w:bottom w:val="single" w:sz="4" w:space="0" w:color="auto"/>
             </w:tcBorders>
@@ -3024,7 +3282,7 @@
                 <w:sz w:val="18"/>
                 <w:szCs w:val="18"/>
               </w:rPr>
-              <w:t>BEL1</w:t>
+              <w:t>CLICAR</w:t>
             </w:r>
           </w:p>
         </w:tc>
@@ -3052,7 +3310,7 @@
                 <w:sz w:val="18"/>
                 <w:szCs w:val="18"/>
               </w:rPr>
-              <w:t>CADASTRAR</w:t>
+              <w:t>NÃO CLICAR</w:t>
             </w:r>
           </w:p>
         </w:tc>
@@ -3091,7 +3349,7 @@
         </w:trPr>
         <w:tc>
           <w:tcPr>
-            <w:tcW w:w="851" w:type="dxa"/>
+            <w:tcW w:w="849" w:type="dxa"/>
             <w:shd w:val="pct25" w:color="auto" w:fill="auto"/>
             <w:vAlign w:val="center"/>
           </w:tcPr>
@@ -3119,7 +3377,7 @@
         </w:tc>
         <w:tc>
           <w:tcPr>
-            <w:tcW w:w="1276" w:type="dxa"/>
+            <w:tcW w:w="1277" w:type="dxa"/>
             <w:shd w:val="pct25" w:color="auto" w:fill="auto"/>
             <w:vAlign w:val="center"/>
           </w:tcPr>
@@ -3146,7 +3404,7 @@
         </w:tc>
         <w:tc>
           <w:tcPr>
-            <w:tcW w:w="2693" w:type="dxa"/>
+            <w:tcW w:w="2694" w:type="dxa"/>
             <w:shd w:val="pct25" w:color="auto" w:fill="auto"/>
             <w:vAlign w:val="center"/>
           </w:tcPr>
@@ -3177,8 +3435,7 @@
         </w:tc>
         <w:tc>
           <w:tcPr>
-            <w:tcW w:w="4394" w:type="dxa"/>
-            <w:gridSpan w:val="2"/>
+            <w:tcW w:w="2197" w:type="dxa"/>
             <w:shd w:val="pct25" w:color="auto" w:fill="auto"/>
             <w:vAlign w:val="center"/>
           </w:tcPr>
@@ -3200,6 +3457,34 @@
                 <w:szCs w:val="18"/>
               </w:rPr>
               <w:t>PERFIL</w:t>
+            </w:r>
+          </w:p>
+        </w:tc>
+        <w:tc>
+          <w:tcPr>
+            <w:tcW w:w="2197" w:type="dxa"/>
+            <w:shd w:val="pct25" w:color="auto" w:fill="auto"/>
+            <w:vAlign w:val="center"/>
+          </w:tcPr>
+          <w:p>
+            <w:pPr>
+              <w:pStyle w:val="Cabealho"/>
+              <w:jc w:val="center"/>
+              <w:rPr>
+                <w:rFonts w:ascii="Arial" w:hAnsi="Arial" w:cs="Arial"/>
+                <w:b/>
+                <w:sz w:val="18"/>
+                <w:szCs w:val="18"/>
+              </w:rPr>
+            </w:pPr>
+            <w:r>
+              <w:rPr>
+                <w:rFonts w:ascii="Arial" w:hAnsi="Arial" w:cs="Arial"/>
+                <w:b/>
+                <w:sz w:val="18"/>
+                <w:szCs w:val="18"/>
+              </w:rPr>
+              <w:t>LOGIN</w:t>
             </w:r>
           </w:p>
         </w:tc>
@@ -3210,7 +3495,7 @@
         </w:trPr>
         <w:tc>
           <w:tcPr>
-            <w:tcW w:w="851" w:type="dxa"/>
+            <w:tcW w:w="849" w:type="dxa"/>
             <w:vMerge w:val="restart"/>
             <w:vAlign w:val="center"/>
           </w:tcPr>
@@ -3240,7 +3525,7 @@
         </w:tc>
         <w:tc>
           <w:tcPr>
-            <w:tcW w:w="1276" w:type="dxa"/>
+            <w:tcW w:w="1277" w:type="dxa"/>
             <w:tcBorders>
               <w:bottom w:val="single" w:sz="4" w:space="0" w:color="auto"/>
             </w:tcBorders>
@@ -3268,7 +3553,7 @@
         </w:tc>
         <w:tc>
           <w:tcPr>
-            <w:tcW w:w="2693" w:type="dxa"/>
+            <w:tcW w:w="2694" w:type="dxa"/>
             <w:tcBorders>
               <w:bottom w:val="single" w:sz="4" w:space="0" w:color="auto"/>
             </w:tcBorders>
@@ -3300,8 +3585,35 @@
         </w:tc>
         <w:tc>
           <w:tcPr>
-            <w:tcW w:w="4394" w:type="dxa"/>
-            <w:gridSpan w:val="2"/>
+            <w:tcW w:w="2197" w:type="dxa"/>
+            <w:tcBorders>
+              <w:bottom w:val="single" w:sz="4" w:space="0" w:color="auto"/>
+            </w:tcBorders>
+            <w:vAlign w:val="center"/>
+          </w:tcPr>
+          <w:p>
+            <w:pPr>
+              <w:pStyle w:val="Cabealho"/>
+              <w:jc w:val="center"/>
+              <w:rPr>
+                <w:rFonts w:ascii="Arial" w:hAnsi="Arial" w:cs="Arial"/>
+                <w:sz w:val="18"/>
+                <w:szCs w:val="18"/>
+              </w:rPr>
+            </w:pPr>
+            <w:r>
+              <w:rPr>
+                <w:rFonts w:ascii="Arial" w:hAnsi="Arial" w:cs="Arial"/>
+                <w:sz w:val="18"/>
+                <w:szCs w:val="18"/>
+              </w:rPr>
+              <w:t>VAZIO</w:t>
+            </w:r>
+          </w:p>
+        </w:tc>
+        <w:tc>
+          <w:tcPr>
+            <w:tcW w:w="2197" w:type="dxa"/>
             <w:tcBorders>
               <w:bottom w:val="single" w:sz="4" w:space="0" w:color="auto"/>
             </w:tcBorders>
@@ -3334,7 +3646,7 @@
         </w:trPr>
         <w:tc>
           <w:tcPr>
-            <w:tcW w:w="851" w:type="dxa"/>
+            <w:tcW w:w="849" w:type="dxa"/>
             <w:vMerge/>
             <w:vAlign w:val="center"/>
           </w:tcPr>
@@ -3353,7 +3665,7 @@
         </w:tc>
         <w:tc>
           <w:tcPr>
-            <w:tcW w:w="1276" w:type="dxa"/>
+            <w:tcW w:w="1277" w:type="dxa"/>
             <w:shd w:val="pct25" w:color="auto" w:fill="auto"/>
             <w:vAlign w:val="center"/>
           </w:tcPr>
@@ -3374,13 +3686,13 @@
                 <w:sz w:val="18"/>
                 <w:szCs w:val="18"/>
               </w:rPr>
-              <w:t>LOGIN</w:t>
-            </w:r>
-          </w:p>
-        </w:tc>
-        <w:tc>
-          <w:tcPr>
-            <w:tcW w:w="2693" w:type="dxa"/>
+              <w:t>SENHA</w:t>
+            </w:r>
+          </w:p>
+        </w:tc>
+        <w:tc>
+          <w:tcPr>
+            <w:tcW w:w="2694" w:type="dxa"/>
             <w:shd w:val="pct25" w:color="auto" w:fill="auto"/>
             <w:vAlign w:val="center"/>
           </w:tcPr>
@@ -3405,7 +3717,7 @@
                 <w:sz w:val="18"/>
                 <w:szCs w:val="18"/>
               </w:rPr>
-              <w:t>SENHA</w:t>
+              <w:t>BOTÃO CADASTRAR</w:t>
             </w:r>
           </w:p>
         </w:tc>
@@ -3433,6 +3745,15 @@
                 <w:szCs w:val="18"/>
               </w:rPr>
               <w:t>BOTÃO</w:t>
+            </w:r>
+            <w:r>
+              <w:rPr>
+                <w:rFonts w:ascii="Arial" w:hAnsi="Arial" w:cs="Arial"/>
+                <w:b/>
+                <w:sz w:val="18"/>
+                <w:szCs w:val="18"/>
+              </w:rPr>
+              <w:t xml:space="preserve"> CANCELAR</w:t>
             </w:r>
           </w:p>
         </w:tc>
@@ -3470,7 +3791,7 @@
         </w:trPr>
         <w:tc>
           <w:tcPr>
-            <w:tcW w:w="851" w:type="dxa"/>
+            <w:tcW w:w="849" w:type="dxa"/>
             <w:vMerge/>
             <w:vAlign w:val="center"/>
           </w:tcPr>
@@ -3489,7 +3810,7 @@
         </w:tc>
         <w:tc>
           <w:tcPr>
-            <w:tcW w:w="1276" w:type="dxa"/>
+            <w:tcW w:w="1277" w:type="dxa"/>
             <w:vAlign w:val="center"/>
           </w:tcPr>
           <w:p>
@@ -3514,7 +3835,7 @@
         </w:tc>
         <w:tc>
           <w:tcPr>
-            <w:tcW w:w="2693" w:type="dxa"/>
+            <w:tcW w:w="2694" w:type="dxa"/>
             <w:vAlign w:val="center"/>
           </w:tcPr>
           <w:p>
@@ -3537,7 +3858,7 @@
                 <w:sz w:val="18"/>
                 <w:szCs w:val="18"/>
               </w:rPr>
-              <w:t>VAZIO</w:t>
+              <w:t>NÃO CLICAR</w:t>
             </w:r>
           </w:p>
         </w:tc>
@@ -3562,8 +3883,10 @@
                 <w:sz w:val="18"/>
                 <w:szCs w:val="18"/>
               </w:rPr>
-              <w:t>CANCELAR</w:t>
-            </w:r>
+              <w:t>CLICAR</w:t>
+            </w:r>
+            <w:bookmarkStart w:id="0" w:name="_GoBack"/>
+            <w:bookmarkEnd w:id="0"/>
           </w:p>
         </w:tc>
         <w:tc>
@@ -5641,7 +5964,7 @@
 </file>
 
 <file path=customXml/itemProps1.xml><?xml version="1.0" encoding="utf-8"?>
-<ds:datastoreItem xmlns:ds="http://schemas.openxmlformats.org/officeDocument/2006/customXml" ds:itemID="{C85B22F6-3360-4671-9CE4-DD0118F6B30E}">
+<ds:datastoreItem xmlns:ds="http://schemas.openxmlformats.org/officeDocument/2006/customXml" ds:itemID="{CEB16DB2-519C-4004-BFE3-331BCD180CC2}">
   <ds:schemaRefs>
     <ds:schemaRef ds:uri="http://schemas.openxmlformats.org/officeDocument/2006/bibliography"/>
   </ds:schemaRefs>

</xml_diff>